<commit_message>
Mostly finishing parts 1 through 4
</commit_message>
<xml_diff>
--- a/DSC148Project.docx
+++ b/DSC148Project.docx
@@ -1,6 +1,6 @@
 
 <file path=word/document.xml><?xml version="1.0" encoding="utf-8"?>
-<w:document xmlns:wpc="http://schemas.microsoft.com/office/word/2010/wordprocessingCanvas" xmlns:cx="http://schemas.microsoft.com/office/drawing/2014/chartex" xmlns:cx1="http://schemas.microsoft.com/office/drawing/2015/9/8/chartex" xmlns:cx2="http://schemas.microsoft.com/office/drawing/2015/10/21/chartex" xmlns:cx3="http://schemas.microsoft.com/office/drawing/2016/5/9/chartex" xmlns:cx4="http://schemas.microsoft.com/office/drawing/2016/5/10/chartex" xmlns:cx5="http://schemas.microsoft.com/office/drawing/2016/5/11/chartex" xmlns:cx6="http://schemas.microsoft.com/office/drawing/2016/5/12/chartex" xmlns:cx7="http://schemas.microsoft.com/office/drawing/2016/5/13/chartex" xmlns:cx8="http://schemas.microsoft.com/office/drawing/2016/5/14/chartex" xmlns:mc="http://schemas.openxmlformats.org/markup-compatibility/2006" xmlns:aink="http://schemas.microsoft.com/office/drawing/2016/ink" xmlns:am3d="http://schemas.microsoft.com/office/drawing/2017/model3d" xmlns:o="urn:schemas-microsoft-com:office:office" xmlns:oel="http://schemas.microsoft.com/office/2019/extlst" xmlns:r="http://schemas.openxmlformats.org/officeDocument/2006/relationships" xmlns:m="http://schemas.openxmlformats.org/officeDocument/2006/math" xmlns:v="urn:schemas-microsoft-com:vml" xmlns:wp14="http://schemas.microsoft.com/office/word/2010/wordprocessingDrawing" xmlns:wp="http://schemas.openxmlformats.org/drawingml/2006/wordprocessingDrawing" xmlns:w10="urn:schemas-microsoft-com:office:word" xmlns:w="http://schemas.openxmlformats.org/wordprocessingml/2006/main" xmlns:w14="http://schemas.microsoft.com/office/word/2010/wordml" xmlns:w15="http://schemas.microsoft.com/office/word/2012/wordml" xmlns:w16cex="http://schemas.microsoft.com/office/word/2018/wordml/cex" xmlns:w16cid="http://schemas.microsoft.com/office/word/2016/wordml/cid" xmlns:w16="http://schemas.microsoft.com/office/word/2018/wordml" xmlns:w16sdtdh="http://schemas.microsoft.com/office/word/2020/wordml/sdtdatahash" xmlns:w16se="http://schemas.microsoft.com/office/word/2015/wordml/symex" xmlns:wpg="http://schemas.microsoft.com/office/word/2010/wordprocessingGroup" xmlns:wpi="http://schemas.microsoft.com/office/word/2010/wordprocessingInk" xmlns:wne="http://schemas.microsoft.com/office/word/2006/wordml" xmlns:wps="http://schemas.microsoft.com/office/word/2010/wordprocessingShape" mc:Ignorable="w14 w15 w16se w16cid w16 w16cex w16sdtdh wp14">
+<w:document xmlns:wpc="http://schemas.microsoft.com/office/word/2010/wordprocessingCanvas" xmlns:cx="http://schemas.microsoft.com/office/drawing/2014/chartex" xmlns:cx1="http://schemas.microsoft.com/office/drawing/2015/9/8/chartex" xmlns:cx2="http://schemas.microsoft.com/office/drawing/2015/10/21/chartex" xmlns:cx3="http://schemas.microsoft.com/office/drawing/2016/5/9/chartex" xmlns:cx4="http://schemas.microsoft.com/office/drawing/2016/5/10/chartex" xmlns:cx5="http://schemas.microsoft.com/office/drawing/2016/5/11/chartex" xmlns:cx6="http://schemas.microsoft.com/office/drawing/2016/5/12/chartex" xmlns:cx7="http://schemas.microsoft.com/office/drawing/2016/5/13/chartex" xmlns:cx8="http://schemas.microsoft.com/office/drawing/2016/5/14/chartex" xmlns:mc="http://schemas.openxmlformats.org/markup-compatibility/2006" xmlns:aink="http://schemas.microsoft.com/office/drawing/2016/ink" xmlns:am3d="http://schemas.microsoft.com/office/drawing/2017/model3d" xmlns:o="urn:schemas-microsoft-com:office:office" xmlns:r="http://schemas.openxmlformats.org/officeDocument/2006/relationships" xmlns:m="http://schemas.openxmlformats.org/officeDocument/2006/math" xmlns:v="urn:schemas-microsoft-com:vml" xmlns:wp14="http://schemas.microsoft.com/office/word/2010/wordprocessingDrawing" xmlns:wp="http://schemas.openxmlformats.org/drawingml/2006/wordprocessingDrawing" xmlns:w10="urn:schemas-microsoft-com:office:word" xmlns:w="http://schemas.openxmlformats.org/wordprocessingml/2006/main" xmlns:w14="http://schemas.microsoft.com/office/word/2010/wordml" xmlns:w15="http://schemas.microsoft.com/office/word/2012/wordml" xmlns:w16cex="http://schemas.microsoft.com/office/word/2018/wordml/cex" xmlns:w16cid="http://schemas.microsoft.com/office/word/2016/wordml/cid" xmlns:w16="http://schemas.microsoft.com/office/word/2018/wordml" xmlns:w16se="http://schemas.microsoft.com/office/word/2015/wordml/symex" xmlns:wpg="http://schemas.microsoft.com/office/word/2010/wordprocessingGroup" xmlns:wpi="http://schemas.microsoft.com/office/word/2010/wordprocessingInk" xmlns:wne="http://schemas.microsoft.com/office/word/2006/wordml" xmlns:wps="http://schemas.microsoft.com/office/word/2010/wordprocessingShape" mc:Ignorable="w14 w15 w16se w16cid w16 w16cex wp14">
   <w:body>
     <w:p>
       <w:pPr>
@@ -202,7 +202,21 @@
           <w:sz w:val="22"/>
           <w:szCs w:val="22"/>
         </w:rPr>
-        <w:t xml:space="preserve">allow you to target the idea customer by understanding their needs and wants in order </w:t>
+        <w:t>allow you to target the idea</w:t>
+      </w:r>
+      <w:r>
+        <w:rPr>
+          <w:sz w:val="22"/>
+          <w:szCs w:val="22"/>
+        </w:rPr>
+        <w:t>l</w:t>
+      </w:r>
+      <w:r>
+        <w:rPr>
+          <w:sz w:val="22"/>
+          <w:szCs w:val="22"/>
+        </w:rPr>
+        <w:t xml:space="preserve"> customer by understanding their needs and wants in order </w:t>
       </w:r>
       <w:r>
         <w:rPr>
@@ -386,14 +400,86 @@
           <w:sz w:val="22"/>
           <w:szCs w:val="22"/>
         </w:rPr>
-        <w:t xml:space="preserve">5,211 instances with 16 features as well as a corresponding variable for </w:t>
-      </w:r>
-      <w:r>
-        <w:rPr>
-          <w:sz w:val="22"/>
-          <w:szCs w:val="22"/>
-        </w:rPr>
-        <w:t>each instance to denote if the marketing campaign was successful in gaining a new term deposit subscriber. This data ranges from May 2008 to November 2010</w:t>
+        <w:t>5,211 instances with 16 features as well as a corresponding variable</w:t>
+      </w:r>
+      <w:r>
+        <w:rPr>
+          <w:sz w:val="22"/>
+          <w:szCs w:val="22"/>
+        </w:rPr>
+        <w:t xml:space="preserve">, referred to as </w:t>
+      </w:r>
+      <w:r>
+        <w:rPr>
+          <w:b/>
+          <w:bCs/>
+          <w:sz w:val="22"/>
+          <w:szCs w:val="22"/>
+        </w:rPr>
+        <w:t>y</w:t>
+      </w:r>
+      <w:r>
+        <w:rPr>
+          <w:sz w:val="22"/>
+          <w:szCs w:val="22"/>
+        </w:rPr>
+        <w:t>,</w:t>
+      </w:r>
+      <w:r>
+        <w:rPr>
+          <w:sz w:val="22"/>
+          <w:szCs w:val="22"/>
+        </w:rPr>
+        <w:t xml:space="preserve"> for </w:t>
+      </w:r>
+      <w:r>
+        <w:rPr>
+          <w:sz w:val="22"/>
+          <w:szCs w:val="22"/>
+        </w:rPr>
+        <w:t>each instance to denote if the marketing campaign</w:t>
+      </w:r>
+      <w:r>
+        <w:rPr>
+          <w:sz w:val="22"/>
+          <w:szCs w:val="22"/>
+        </w:rPr>
+        <w:t xml:space="preserve"> </w:t>
+      </w:r>
+      <w:r>
+        <w:rPr>
+          <w:sz w:val="22"/>
+          <w:szCs w:val="22"/>
+        </w:rPr>
+        <w:t>succe</w:t>
+      </w:r>
+      <w:r>
+        <w:rPr>
+          <w:sz w:val="22"/>
+          <w:szCs w:val="22"/>
+        </w:rPr>
+        <w:t>eded</w:t>
+      </w:r>
+      <w:r>
+        <w:rPr>
+          <w:sz w:val="22"/>
+          <w:szCs w:val="22"/>
+        </w:rPr>
+        <w:t xml:space="preserve"> in </w:t>
+      </w:r>
+      <w:r>
+        <w:rPr>
+          <w:sz w:val="22"/>
+          <w:szCs w:val="22"/>
+        </w:rPr>
+        <w:t>leading the individual to subscribe to</w:t>
+      </w:r>
+      <w:r>
+        <w:rPr>
+          <w:sz w:val="22"/>
+          <w:szCs w:val="22"/>
+        </w:rPr>
+        <w:t xml:space="preserve"> a new term deposit. This data ranges from May 2008 to November 2010</w:t>
       </w:r>
       <w:r>
         <w:rPr>
@@ -534,21 +620,114 @@
           <w:sz w:val="22"/>
           <w:szCs w:val="22"/>
         </w:rPr>
-        <w:t xml:space="preserve">The most basic thing to acknowledge is that, after searching through this dataset, there are no NaN or </w:t>
-      </w:r>
-      <w:r>
-        <w:rPr>
-          <w:sz w:val="22"/>
-          <w:szCs w:val="22"/>
-        </w:rPr>
-        <w:t xml:space="preserve">missing values in the dataset. </w:t>
-      </w:r>
-      <w:r>
-        <w:rPr>
-          <w:sz w:val="22"/>
-          <w:szCs w:val="22"/>
-        </w:rPr>
-        <w:t xml:space="preserve">However, for columns where the data is quantitative, values that do not fit into any existing category are saved as “unknown” instead. </w:t>
+        <w:t xml:space="preserve">The most basic thing to acknowledge is that, after searching through this dataset, there are no </w:t>
+      </w:r>
+      <w:proofErr w:type="spellStart"/>
+      <w:r>
+        <w:rPr>
+          <w:sz w:val="22"/>
+          <w:szCs w:val="22"/>
+        </w:rPr>
+        <w:t>NaN</w:t>
+      </w:r>
+      <w:proofErr w:type="spellEnd"/>
+      <w:r>
+        <w:rPr>
+          <w:sz w:val="22"/>
+          <w:szCs w:val="22"/>
+        </w:rPr>
+        <w:t xml:space="preserve"> or missing values in the dataset. </w:t>
+      </w:r>
+      <w:r>
+        <w:rPr>
+          <w:sz w:val="22"/>
+          <w:szCs w:val="22"/>
+        </w:rPr>
+        <w:t xml:space="preserve">However, for columns where the data is </w:t>
+      </w:r>
+      <w:r>
+        <w:rPr>
+          <w:sz w:val="22"/>
+          <w:szCs w:val="22"/>
+        </w:rPr>
+        <w:t>categorical, data</w:t>
+      </w:r>
+      <w:r>
+        <w:rPr>
+          <w:sz w:val="22"/>
+          <w:szCs w:val="22"/>
+        </w:rPr>
+        <w:t xml:space="preserve"> that do</w:t>
+      </w:r>
+      <w:r>
+        <w:rPr>
+          <w:sz w:val="22"/>
+          <w:szCs w:val="22"/>
+        </w:rPr>
+        <w:t>es</w:t>
+      </w:r>
+      <w:r>
+        <w:rPr>
+          <w:sz w:val="22"/>
+          <w:szCs w:val="22"/>
+        </w:rPr>
+        <w:t xml:space="preserve"> not </w:t>
+      </w:r>
+      <w:r>
+        <w:rPr>
+          <w:sz w:val="22"/>
+          <w:szCs w:val="22"/>
+        </w:rPr>
+        <w:t>belong to</w:t>
+      </w:r>
+      <w:r>
+        <w:rPr>
+          <w:sz w:val="22"/>
+          <w:szCs w:val="22"/>
+        </w:rPr>
+        <w:t xml:space="preserve"> any </w:t>
+      </w:r>
+      <w:r>
+        <w:rPr>
+          <w:sz w:val="22"/>
+          <w:szCs w:val="22"/>
+        </w:rPr>
+        <w:t>of the</w:t>
+      </w:r>
+      <w:r>
+        <w:rPr>
+          <w:sz w:val="22"/>
+          <w:szCs w:val="22"/>
+        </w:rPr>
+        <w:t xml:space="preserve"> categor</w:t>
+      </w:r>
+      <w:r>
+        <w:rPr>
+          <w:sz w:val="22"/>
+          <w:szCs w:val="22"/>
+        </w:rPr>
+        <w:t>ies</w:t>
+      </w:r>
+      <w:r>
+        <w:rPr>
+          <w:sz w:val="22"/>
+          <w:szCs w:val="22"/>
+        </w:rPr>
+        <w:t xml:space="preserve"> </w:t>
+      </w:r>
+      <w:r>
+        <w:rPr>
+          <w:sz w:val="22"/>
+          <w:szCs w:val="22"/>
+        </w:rPr>
+        <w:t>is</w:t>
+      </w:r>
+      <w:r>
+        <w:rPr>
+          <w:sz w:val="22"/>
+          <w:szCs w:val="22"/>
+        </w:rPr>
+        <w:t xml:space="preserve"> saved as “unknown” instead. </w:t>
       </w:r>
     </w:p>
     <w:p>
@@ -566,7 +745,21 @@
           <w:sz w:val="22"/>
           <w:szCs w:val="22"/>
         </w:rPr>
-        <w:t xml:space="preserve">To gain a better understanding of the individuals who were contacted during the marketing </w:t>
+        <w:t xml:space="preserve">To </w:t>
+      </w:r>
+      <w:r>
+        <w:rPr>
+          <w:sz w:val="22"/>
+          <w:szCs w:val="22"/>
+        </w:rPr>
+        <w:t>develop</w:t>
+      </w:r>
+      <w:r>
+        <w:rPr>
+          <w:sz w:val="22"/>
+          <w:szCs w:val="22"/>
+        </w:rPr>
+        <w:t xml:space="preserve"> a better understanding of the individuals who were contacted during the marketing </w:t>
       </w:r>
       <w:r>
         <w:rPr>
@@ -614,7 +807,7 @@
           <w:sz w:val="22"/>
           <w:szCs w:val="22"/>
         </w:rPr>
-        <w:t xml:space="preserve"> records the numeric ages of each of the individuals contacted during the direct marketing</w:t>
+        <w:t xml:space="preserve"> records the numeric ages of each individual contacted during the direct marketing</w:t>
       </w:r>
       <w:r>
         <w:rPr>
@@ -628,7 +821,91 @@
           <w:sz w:val="22"/>
           <w:szCs w:val="22"/>
         </w:rPr>
-        <w:t>campaign. However, a majority of the data is centered around the ages of 30 to 50, with a very small number of responses coming from those in the 60+ age ranges (Figure 1).</w:t>
+        <w:t xml:space="preserve">campaign. </w:t>
+      </w:r>
+      <w:r>
+        <w:rPr>
+          <w:sz w:val="22"/>
+          <w:szCs w:val="22"/>
+        </w:rPr>
+        <w:t xml:space="preserve">While </w:t>
+      </w:r>
+      <w:r>
+        <w:rPr>
+          <w:sz w:val="22"/>
+          <w:szCs w:val="22"/>
+        </w:rPr>
+        <w:t>a majority of th</w:t>
+      </w:r>
+      <w:r>
+        <w:rPr>
+          <w:sz w:val="22"/>
+          <w:szCs w:val="22"/>
+        </w:rPr>
+        <w:t>ose contacted</w:t>
+      </w:r>
+      <w:r>
+        <w:rPr>
+          <w:sz w:val="22"/>
+          <w:szCs w:val="22"/>
+        </w:rPr>
+        <w:t xml:space="preserve"> </w:t>
+      </w:r>
+      <w:r>
+        <w:rPr>
+          <w:sz w:val="22"/>
+          <w:szCs w:val="22"/>
+        </w:rPr>
+        <w:t>are</w:t>
+      </w:r>
+      <w:r>
+        <w:rPr>
+          <w:sz w:val="22"/>
+          <w:szCs w:val="22"/>
+        </w:rPr>
+        <w:t xml:space="preserve"> c</w:t>
+      </w:r>
+      <w:r>
+        <w:rPr>
+          <w:sz w:val="22"/>
+          <w:szCs w:val="22"/>
+        </w:rPr>
+        <w:t xml:space="preserve">ondensed </w:t>
+      </w:r>
+      <w:r>
+        <w:rPr>
+          <w:sz w:val="22"/>
+          <w:szCs w:val="22"/>
+        </w:rPr>
+        <w:t>around the ages of 30 to 50, a very small number of responses com</w:t>
+      </w:r>
+      <w:r>
+        <w:rPr>
+          <w:sz w:val="22"/>
+          <w:szCs w:val="22"/>
+        </w:rPr>
+        <w:t>e</w:t>
+      </w:r>
+      <w:r>
+        <w:rPr>
+          <w:sz w:val="22"/>
+          <w:szCs w:val="22"/>
+        </w:rPr>
+        <w:t xml:space="preserve"> from those </w:t>
+      </w:r>
+      <w:r>
+        <w:rPr>
+          <w:sz w:val="22"/>
+          <w:szCs w:val="22"/>
+        </w:rPr>
+        <w:t>over</w:t>
+      </w:r>
+      <w:r>
+        <w:rPr>
+          <w:sz w:val="22"/>
+          <w:szCs w:val="22"/>
+        </w:rPr>
+        <w:t xml:space="preserve"> 60+ (Figure 1).</w:t>
       </w:r>
     </w:p>
     <w:p>
@@ -644,6 +921,7 @@
       </w:pPr>
       <w:r>
         <w:rPr>
+          <w:noProof/>
           <w:sz w:val="22"/>
           <w:szCs w:val="22"/>
           <w:vertAlign w:val="subscript"/>
@@ -750,7 +1028,35 @@
           <w:sz w:val="22"/>
           <w:szCs w:val="22"/>
         </w:rPr>
-        <w:t xml:space="preserve"> the numeric average yearly balance in euros. However, here we see that some people have negative yearly balances</w:t>
+        <w:t xml:space="preserve"> the</w:t>
+      </w:r>
+      <w:r>
+        <w:rPr>
+          <w:sz w:val="22"/>
+          <w:szCs w:val="22"/>
+        </w:rPr>
+        <w:t xml:space="preserve"> </w:t>
+      </w:r>
+      <w:r>
+        <w:rPr>
+          <w:sz w:val="22"/>
+          <w:szCs w:val="22"/>
+        </w:rPr>
+        <w:t>average yearly balance in euros</w:t>
+      </w:r>
+      <w:r>
+        <w:rPr>
+          <w:sz w:val="22"/>
+          <w:szCs w:val="22"/>
+        </w:rPr>
+        <w:t xml:space="preserve"> (a numeric value)</w:t>
+      </w:r>
+      <w:r>
+        <w:rPr>
+          <w:sz w:val="22"/>
+          <w:szCs w:val="22"/>
+        </w:rPr>
+        <w:t>. However, here we see that some people have negative yearly balances</w:t>
       </w:r>
       <w:r>
         <w:rPr>
@@ -821,6 +1127,7 @@
       </w:pPr>
       <w:r>
         <w:rPr>
+          <w:noProof/>
           <w:sz w:val="22"/>
           <w:szCs w:val="22"/>
         </w:rPr>
@@ -933,6 +1240,7 @@
       </w:pPr>
       <w:r>
         <w:rPr>
+          <w:noProof/>
           <w:sz w:val="22"/>
           <w:szCs w:val="22"/>
         </w:rPr>
@@ -1020,7 +1328,49 @@
           <w:sz w:val="22"/>
           <w:szCs w:val="22"/>
         </w:rPr>
-        <w:t xml:space="preserve"> Firstly, the most common job categories are “blue-collar”, “management”, and “technician”, suggesting that the dataset does indeed cover a diverse range of professional backgrounds, preventing too much skewness from having a predominant job category available. Additionally, the wide spread of jobs is positive as different professions have varying financial needs, influencing their potential decision for a subscription to a term deposit. Thus, by including </w:t>
+        <w:t xml:space="preserve"> Firstly, the most common job categories are “blue-collar”, “management”, and “technician”, suggesting that the dataset does indeed cover a diverse range of professional backgrounds, preventing too much skewness from having a predominant job category available. Additionally, the wide spread of jobs is positive as different professions have varying financial </w:t>
+      </w:r>
+      <w:r>
+        <w:rPr>
+          <w:sz w:val="22"/>
+          <w:szCs w:val="22"/>
+        </w:rPr>
+        <w:t>situations</w:t>
+      </w:r>
+      <w:r>
+        <w:rPr>
+          <w:sz w:val="22"/>
+          <w:szCs w:val="22"/>
+        </w:rPr>
+        <w:t>, influencing their decision</w:t>
+      </w:r>
+      <w:r>
+        <w:rPr>
+          <w:sz w:val="22"/>
+          <w:szCs w:val="22"/>
+        </w:rPr>
+        <w:t xml:space="preserve"> to get</w:t>
+      </w:r>
+      <w:r>
+        <w:rPr>
+          <w:sz w:val="22"/>
+          <w:szCs w:val="22"/>
+        </w:rPr>
+        <w:t xml:space="preserve"> a subscription to a term deposit</w:t>
+      </w:r>
+      <w:r>
+        <w:rPr>
+          <w:sz w:val="22"/>
+          <w:szCs w:val="22"/>
+        </w:rPr>
+        <w:t xml:space="preserve"> or not</w:t>
+      </w:r>
+      <w:r>
+        <w:rPr>
+          <w:sz w:val="22"/>
+          <w:szCs w:val="22"/>
+        </w:rPr>
+        <w:t xml:space="preserve">. Thus, by including </w:t>
       </w:r>
       <w:r>
         <w:rPr>
@@ -1036,7 +1386,77 @@
           <w:sz w:val="22"/>
           <w:szCs w:val="22"/>
         </w:rPr>
-        <w:t>in the classification prediction model, we can develop a more effective marketing strategy to tailor the marketing campaign to specific needs and preferences of different job categories.</w:t>
+        <w:t>in the classification prediction model, we can develop a more effective marketing strategy to tailor the marketing campaign to</w:t>
+      </w:r>
+      <w:r>
+        <w:rPr>
+          <w:sz w:val="22"/>
+          <w:szCs w:val="22"/>
+        </w:rPr>
+        <w:t xml:space="preserve"> consider the</w:t>
+      </w:r>
+      <w:r>
+        <w:rPr>
+          <w:sz w:val="22"/>
+          <w:szCs w:val="22"/>
+        </w:rPr>
+        <w:t xml:space="preserve"> </w:t>
+      </w:r>
+      <w:r>
+        <w:rPr>
+          <w:sz w:val="22"/>
+          <w:szCs w:val="22"/>
+        </w:rPr>
+        <w:t>finances</w:t>
+      </w:r>
+      <w:r>
+        <w:rPr>
+          <w:sz w:val="22"/>
+          <w:szCs w:val="22"/>
+        </w:rPr>
+        <w:t xml:space="preserve"> and</w:t>
+      </w:r>
+      <w:r>
+        <w:rPr>
+          <w:sz w:val="22"/>
+          <w:szCs w:val="22"/>
+        </w:rPr>
+        <w:t xml:space="preserve"> interests </w:t>
+      </w:r>
+      <w:r>
+        <w:rPr>
+          <w:sz w:val="22"/>
+          <w:szCs w:val="22"/>
+        </w:rPr>
+        <w:t xml:space="preserve">of </w:t>
+      </w:r>
+      <w:r>
+        <w:rPr>
+          <w:sz w:val="22"/>
+          <w:szCs w:val="22"/>
+        </w:rPr>
+        <w:t xml:space="preserve">those employed in </w:t>
+      </w:r>
+      <w:r>
+        <w:rPr>
+          <w:sz w:val="22"/>
+          <w:szCs w:val="22"/>
+        </w:rPr>
+        <w:t>different</w:t>
+      </w:r>
+      <w:r>
+        <w:rPr>
+          <w:sz w:val="22"/>
+          <w:szCs w:val="22"/>
+        </w:rPr>
+        <w:t xml:space="preserve"> industries</w:t>
+      </w:r>
+      <w:r>
+        <w:rPr>
+          <w:sz w:val="22"/>
+          <w:szCs w:val="22"/>
+        </w:rPr>
+        <w:t>.</w:t>
       </w:r>
     </w:p>
     <w:p>
@@ -1085,28 +1505,98 @@
           <w:sz w:val="22"/>
           <w:szCs w:val="22"/>
         </w:rPr>
-        <w:t xml:space="preserve">When doing a simple regression of age on average balance (standardized with z-scores) in euros, a very interesting relationship comes to light (Figure 4). While this could be conditional to the lack of individuals contacted for ages 60 and up, the spread of data </w:t>
-      </w:r>
-      <w:r>
-        <w:rPr>
-          <w:sz w:val="22"/>
-          <w:szCs w:val="22"/>
-        </w:rPr>
-        <w:t xml:space="preserve">increasingly narrows. Interestingly enough, after the age of 50, the number of individuals with negative bank account balances </w:t>
-      </w:r>
-      <w:r>
-        <w:rPr>
-          <w:sz w:val="22"/>
-          <w:szCs w:val="22"/>
-        </w:rPr>
-        <w:t xml:space="preserve">tapers off. However, a little after the age of 60, that number falls nearly to zero. A likely source of this comes from the OCED database </w:t>
-      </w:r>
-      <w:r>
-        <w:rPr>
-          <w:sz w:val="22"/>
-          <w:szCs w:val="22"/>
-        </w:rPr>
-        <w:t>regarding retirement ages</w:t>
+        <w:t xml:space="preserve">When doing a simple </w:t>
+      </w:r>
+      <w:r>
+        <w:rPr>
+          <w:sz w:val="22"/>
+          <w:szCs w:val="22"/>
+        </w:rPr>
+        <w:t xml:space="preserve">linear </w:t>
+      </w:r>
+      <w:r>
+        <w:rPr>
+          <w:sz w:val="22"/>
+          <w:szCs w:val="22"/>
+        </w:rPr>
+        <w:t xml:space="preserve">regression of age on average balance (standardized with z-scores) in euros, a very interesting relationship comes to light (Figure 4). While this could be conditional to the lack of individuals contacted for ages 60 and up, the spread of data </w:t>
+      </w:r>
+      <w:r>
+        <w:rPr>
+          <w:sz w:val="22"/>
+          <w:szCs w:val="22"/>
+        </w:rPr>
+        <w:t>increasingly narrows. Interestingly enough, after the age of 50, the number of individuals with negative bank account balances</w:t>
+      </w:r>
+      <w:r>
+        <w:rPr>
+          <w:sz w:val="22"/>
+          <w:szCs w:val="22"/>
+        </w:rPr>
+        <w:t xml:space="preserve"> gradually</w:t>
+      </w:r>
+      <w:r>
+        <w:rPr>
+          <w:sz w:val="22"/>
+          <w:szCs w:val="22"/>
+        </w:rPr>
+        <w:t xml:space="preserve"> </w:t>
+      </w:r>
+      <w:r>
+        <w:rPr>
+          <w:sz w:val="22"/>
+          <w:szCs w:val="22"/>
+        </w:rPr>
+        <w:t xml:space="preserve">tapers off. However, a little after the age of 60, that number </w:t>
+      </w:r>
+      <w:r>
+        <w:rPr>
+          <w:sz w:val="22"/>
+          <w:szCs w:val="22"/>
+        </w:rPr>
+        <w:t>sharply drops</w:t>
+      </w:r>
+      <w:r>
+        <w:rPr>
+          <w:sz w:val="22"/>
+          <w:szCs w:val="22"/>
+        </w:rPr>
+        <w:t xml:space="preserve"> to</w:t>
+      </w:r>
+      <w:r>
+        <w:rPr>
+          <w:sz w:val="22"/>
+          <w:szCs w:val="22"/>
+        </w:rPr>
+        <w:t xml:space="preserve"> nearly</w:t>
+      </w:r>
+      <w:r>
+        <w:rPr>
+          <w:sz w:val="22"/>
+          <w:szCs w:val="22"/>
+        </w:rPr>
+        <w:t xml:space="preserve"> zero. A likely source of this </w:t>
+      </w:r>
+      <w:r>
+        <w:rPr>
+          <w:sz w:val="22"/>
+          <w:szCs w:val="22"/>
+        </w:rPr>
+        <w:t xml:space="preserve">can be seen in </w:t>
+      </w:r>
+      <w:r>
+        <w:rPr>
+          <w:sz w:val="22"/>
+          <w:szCs w:val="22"/>
+        </w:rPr>
+        <w:t>the</w:t>
+      </w:r>
+      <w:r>
+        <w:rPr>
+          <w:sz w:val="22"/>
+          <w:szCs w:val="22"/>
+        </w:rPr>
+        <w:t xml:space="preserve"> OCED database regarding retirement ages</w:t>
       </w:r>
       <w:r>
         <w:rPr>
@@ -1127,7 +1617,7 @@
           <w:sz w:val="22"/>
           <w:szCs w:val="22"/>
         </w:rPr>
-        <w:t>the years 2008 to 2010, the average age of retirement (and thusly the age most people accessed their pension and retirement funds) was 62 years old. This graph displays that feature as many do not overspend their retirement pensions once they receive them. In context of this project.</w:t>
+        <w:t>the years 2008 to 2010, the average age of retirement (and thusly the age most people accessed their pension and retirement funds) was 62 years old. This graph displays that feature as many do not overspend their retirement pensions once they receive them.</w:t>
       </w:r>
     </w:p>
     <w:p>
@@ -1146,6 +1636,7 @@
         <w:rPr>
           <w:b/>
           <w:bCs/>
+          <w:noProof/>
           <w:sz w:val="22"/>
           <w:szCs w:val="22"/>
         </w:rPr>
@@ -1240,7 +1731,112 @@
           <w:sz w:val="22"/>
           <w:szCs w:val="22"/>
         </w:rPr>
-        <w:t xml:space="preserve">To further ask if people that have retired may be more likely to accept a subscription to a term deposit, we took a look at the relationship between age and the proportion of past interactions (from previous bank marketing campaigns) that were both recorded and successful. Here, we can see a clear jump in the outcome proportion for those ages 60 and up (Figure 5). </w:t>
+        <w:t xml:space="preserve">Looking further into </w:t>
+      </w:r>
+      <w:r>
+        <w:rPr>
+          <w:sz w:val="22"/>
+          <w:szCs w:val="22"/>
+        </w:rPr>
+        <w:t xml:space="preserve">if </w:t>
+      </w:r>
+      <w:r>
+        <w:rPr>
+          <w:sz w:val="22"/>
+          <w:szCs w:val="22"/>
+        </w:rPr>
+        <w:t xml:space="preserve">those who </w:t>
+      </w:r>
+      <w:r>
+        <w:rPr>
+          <w:sz w:val="22"/>
+          <w:szCs w:val="22"/>
+        </w:rPr>
+        <w:t xml:space="preserve">have </w:t>
+      </w:r>
+      <w:r>
+        <w:rPr>
+          <w:sz w:val="22"/>
+          <w:szCs w:val="22"/>
+        </w:rPr>
+        <w:t xml:space="preserve">already </w:t>
+      </w:r>
+      <w:r>
+        <w:rPr>
+          <w:sz w:val="22"/>
+          <w:szCs w:val="22"/>
+        </w:rPr>
+        <w:t xml:space="preserve">retired may be more likely to accept a subscription to a term deposit, we </w:t>
+      </w:r>
+      <w:r>
+        <w:rPr>
+          <w:sz w:val="22"/>
+          <w:szCs w:val="22"/>
+        </w:rPr>
+        <w:t>observed</w:t>
+      </w:r>
+      <w:r>
+        <w:rPr>
+          <w:sz w:val="22"/>
+          <w:szCs w:val="22"/>
+        </w:rPr>
+        <w:t xml:space="preserve"> the relationship between age and the proportion of</w:t>
+      </w:r>
+      <w:r>
+        <w:rPr>
+          <w:sz w:val="22"/>
+          <w:szCs w:val="22"/>
+        </w:rPr>
+        <w:t xml:space="preserve"> recorded</w:t>
+      </w:r>
+      <w:r>
+        <w:rPr>
+          <w:sz w:val="22"/>
+          <w:szCs w:val="22"/>
+        </w:rPr>
+        <w:t xml:space="preserve"> interactions</w:t>
+      </w:r>
+      <w:r>
+        <w:rPr>
+          <w:sz w:val="22"/>
+          <w:szCs w:val="22"/>
+        </w:rPr>
+        <w:t xml:space="preserve"> that were </w:t>
+      </w:r>
+      <w:r>
+        <w:rPr>
+          <w:sz w:val="22"/>
+          <w:szCs w:val="22"/>
+        </w:rPr>
+        <w:t>successful</w:t>
+      </w:r>
+      <w:r>
+        <w:rPr>
+          <w:sz w:val="22"/>
+          <w:szCs w:val="22"/>
+        </w:rPr>
+        <w:t xml:space="preserve"> (from previous marketing campaigns)</w:t>
+      </w:r>
+      <w:r>
+        <w:rPr>
+          <w:sz w:val="22"/>
+          <w:szCs w:val="22"/>
+        </w:rPr>
+        <w:t>.</w:t>
+      </w:r>
+      <w:r>
+        <w:rPr>
+          <w:sz w:val="22"/>
+          <w:szCs w:val="22"/>
+        </w:rPr>
+        <w:t xml:space="preserve"> </w:t>
+      </w:r>
+      <w:r>
+        <w:rPr>
+          <w:sz w:val="22"/>
+          <w:szCs w:val="22"/>
+        </w:rPr>
+        <w:t xml:space="preserve">Here, we can see a clear jump in the outcome proportion for those ages 60 and up (Figure 5). </w:t>
       </w:r>
     </w:p>
     <w:p>
@@ -1257,6 +1853,7 @@
         <w:rPr>
           <w:b/>
           <w:bCs/>
+          <w:noProof/>
           <w:sz w:val="22"/>
           <w:szCs w:val="22"/>
         </w:rPr>
@@ -1319,37 +1916,7 @@
           <w:szCs w:val="22"/>
           <w:vertAlign w:val="subscript"/>
         </w:rPr>
-        <w:t xml:space="preserve">Figure </w:t>
-      </w:r>
-      <w:r>
-        <w:rPr>
-          <w:b/>
-          <w:bCs/>
-          <w:sz w:val="22"/>
-          <w:szCs w:val="22"/>
-          <w:vertAlign w:val="subscript"/>
-        </w:rPr>
-        <w:t>5</w:t>
-      </w:r>
-      <w:r>
-        <w:rPr>
-          <w:b/>
-          <w:bCs/>
-          <w:sz w:val="22"/>
-          <w:szCs w:val="22"/>
-          <w:vertAlign w:val="subscript"/>
-        </w:rPr>
-        <w:t>: Relationship between Age and</w:t>
-      </w:r>
-      <w:r>
-        <w:rPr>
-          <w:b/>
-          <w:bCs/>
-          <w:sz w:val="22"/>
-          <w:szCs w:val="22"/>
-          <w:vertAlign w:val="subscript"/>
-        </w:rPr>
-        <w:t xml:space="preserve"> known outcome of those previously contacted</w:t>
+        <w:t>Figure 5: Relationship between Age and known outcome of those previously contacted</w:t>
       </w:r>
     </w:p>
     <w:p>
@@ -1368,7 +1935,105 @@
           <w:szCs w:val="22"/>
         </w:rPr>
         <w:lastRenderedPageBreak/>
-        <w:t xml:space="preserve">It’s easy to see the large jump of success rates of prior contact records. Thus, it’s fair to say that there will be drastic correlation between age and the predicted value of a successful conversion of contact to subscription. </w:t>
+        <w:t xml:space="preserve">The </w:t>
+      </w:r>
+      <w:r>
+        <w:rPr>
+          <w:sz w:val="22"/>
+          <w:szCs w:val="22"/>
+        </w:rPr>
+        <w:t xml:space="preserve">large jump </w:t>
+      </w:r>
+      <w:r>
+        <w:rPr>
+          <w:sz w:val="22"/>
+          <w:szCs w:val="22"/>
+        </w:rPr>
+        <w:t>in</w:t>
+      </w:r>
+      <w:r>
+        <w:rPr>
+          <w:sz w:val="22"/>
+          <w:szCs w:val="22"/>
+        </w:rPr>
+        <w:t xml:space="preserve"> success rates of prior contact records</w:t>
+      </w:r>
+      <w:r>
+        <w:rPr>
+          <w:sz w:val="22"/>
+          <w:szCs w:val="22"/>
+        </w:rPr>
+        <w:t xml:space="preserve"> is evident</w:t>
+      </w:r>
+      <w:r>
+        <w:rPr>
+          <w:sz w:val="22"/>
+          <w:szCs w:val="22"/>
+        </w:rPr>
+        <w:t>. Th</w:t>
+      </w:r>
+      <w:r>
+        <w:rPr>
+          <w:sz w:val="22"/>
+          <w:szCs w:val="22"/>
+        </w:rPr>
+        <w:t>erefore</w:t>
+      </w:r>
+      <w:r>
+        <w:rPr>
+          <w:sz w:val="22"/>
+          <w:szCs w:val="22"/>
+        </w:rPr>
+        <w:t xml:space="preserve">, it’s fair to say that there will be </w:t>
+      </w:r>
+      <w:r>
+        <w:rPr>
+          <w:sz w:val="22"/>
+          <w:szCs w:val="22"/>
+        </w:rPr>
+        <w:t xml:space="preserve">a substantial </w:t>
+      </w:r>
+      <w:r>
+        <w:rPr>
+          <w:sz w:val="22"/>
+          <w:szCs w:val="22"/>
+        </w:rPr>
+        <w:t xml:space="preserve">correlation between </w:t>
+      </w:r>
+      <w:r>
+        <w:rPr>
+          <w:sz w:val="22"/>
+          <w:szCs w:val="22"/>
+        </w:rPr>
+        <w:t xml:space="preserve">someone’s </w:t>
+      </w:r>
+      <w:r>
+        <w:rPr>
+          <w:sz w:val="22"/>
+          <w:szCs w:val="22"/>
+        </w:rPr>
+        <w:t xml:space="preserve">age and the </w:t>
+      </w:r>
+      <w:r>
+        <w:rPr>
+          <w:sz w:val="22"/>
+          <w:szCs w:val="22"/>
+        </w:rPr>
+        <w:t xml:space="preserve">chances of a them purchasing a </w:t>
+      </w:r>
+      <w:r>
+        <w:rPr>
+          <w:sz w:val="22"/>
+          <w:szCs w:val="22"/>
+        </w:rPr>
+        <w:t>subscription</w:t>
+      </w:r>
+      <w:r>
+        <w:rPr>
+          <w:sz w:val="22"/>
+          <w:szCs w:val="22"/>
+        </w:rPr>
+        <w:t xml:space="preserve"> upon contact.</w:t>
       </w:r>
     </w:p>
     <w:p>
@@ -1386,7 +2051,49 @@
           <w:sz w:val="22"/>
           <w:szCs w:val="22"/>
         </w:rPr>
-        <w:t xml:space="preserve">Unsurprisingly, this trend is noted by the banks themselves. Using data they collected, we can see the average time since last contacted based on age (Figure 6).  </w:t>
+        <w:t xml:space="preserve">Unsurprisingly, this trend is noted by the banks themselves. </w:t>
+      </w:r>
+      <w:r>
+        <w:rPr>
+          <w:sz w:val="22"/>
+          <w:szCs w:val="22"/>
+        </w:rPr>
+        <w:t>Working with the</w:t>
+      </w:r>
+      <w:r>
+        <w:rPr>
+          <w:sz w:val="22"/>
+          <w:szCs w:val="22"/>
+        </w:rPr>
+        <w:t xml:space="preserve"> data they collected, we can </w:t>
+      </w:r>
+      <w:r>
+        <w:rPr>
+          <w:sz w:val="22"/>
+          <w:szCs w:val="22"/>
+        </w:rPr>
+        <w:t>visualize</w:t>
+      </w:r>
+      <w:r>
+        <w:rPr>
+          <w:sz w:val="22"/>
+          <w:szCs w:val="22"/>
+        </w:rPr>
+        <w:t xml:space="preserve"> the average time since last contacted </w:t>
+      </w:r>
+      <w:r>
+        <w:rPr>
+          <w:sz w:val="22"/>
+          <w:szCs w:val="22"/>
+        </w:rPr>
+        <w:t>for each</w:t>
+      </w:r>
+      <w:r>
+        <w:rPr>
+          <w:sz w:val="22"/>
+          <w:szCs w:val="22"/>
+        </w:rPr>
+        <w:t xml:space="preserve"> age (Figure 6).  </w:t>
       </w:r>
     </w:p>
     <w:p>
@@ -1403,6 +2110,7 @@
       </w:pPr>
       <w:r>
         <w:rPr>
+          <w:noProof/>
           <w:sz w:val="22"/>
           <w:szCs w:val="22"/>
         </w:rPr>
@@ -1465,37 +2173,7 @@
           <w:szCs w:val="22"/>
           <w:vertAlign w:val="subscript"/>
         </w:rPr>
-        <w:t xml:space="preserve">Figure </w:t>
-      </w:r>
-      <w:r>
-        <w:rPr>
-          <w:b/>
-          <w:bCs/>
-          <w:sz w:val="22"/>
-          <w:szCs w:val="22"/>
-          <w:vertAlign w:val="subscript"/>
-        </w:rPr>
-        <w:t>6</w:t>
-      </w:r>
-      <w:r>
-        <w:rPr>
-          <w:b/>
-          <w:bCs/>
-          <w:sz w:val="22"/>
-          <w:szCs w:val="22"/>
-          <w:vertAlign w:val="subscript"/>
-        </w:rPr>
-        <w:t xml:space="preserve">: Relationship between Age and </w:t>
-      </w:r>
-      <w:r>
-        <w:rPr>
-          <w:b/>
-          <w:bCs/>
-          <w:sz w:val="22"/>
-          <w:szCs w:val="22"/>
-          <w:vertAlign w:val="subscript"/>
-        </w:rPr>
-        <w:t>average last known contact</w:t>
+        <w:t>Figure 6: Relationship between Age and average last known contact</w:t>
       </w:r>
     </w:p>
     <w:p>
@@ -1513,7 +2191,91 @@
           <w:sz w:val="22"/>
           <w:szCs w:val="22"/>
         </w:rPr>
-        <w:t xml:space="preserve">The disparity and frequency in ages contacted along with each age group’s propensity to accept a subscription will be a key point of the machine learning process. To quantify this into yet another way, we plotted the relationship between those who were contacted and the outcome along with the category of their job (Figure 7). </w:t>
+        <w:t xml:space="preserve">The disparity and frequency in ages contacted along with each age group’s propensity to accept a subscription will be a key </w:t>
+      </w:r>
+      <w:r>
+        <w:rPr>
+          <w:sz w:val="22"/>
+          <w:szCs w:val="22"/>
+        </w:rPr>
+        <w:t xml:space="preserve">component of the </w:t>
+      </w:r>
+      <w:r>
+        <w:rPr>
+          <w:sz w:val="22"/>
+          <w:szCs w:val="22"/>
+        </w:rPr>
+        <w:t xml:space="preserve">machine learning process. To </w:t>
+      </w:r>
+      <w:r>
+        <w:rPr>
+          <w:sz w:val="22"/>
+          <w:szCs w:val="22"/>
+        </w:rPr>
+        <w:t>visualize</w:t>
+      </w:r>
+      <w:r>
+        <w:rPr>
+          <w:sz w:val="22"/>
+          <w:szCs w:val="22"/>
+        </w:rPr>
+        <w:t xml:space="preserve"> this </w:t>
+      </w:r>
+      <w:r>
+        <w:rPr>
+          <w:sz w:val="22"/>
+          <w:szCs w:val="22"/>
+        </w:rPr>
+        <w:t>with</w:t>
+      </w:r>
+      <w:r>
+        <w:rPr>
+          <w:sz w:val="22"/>
+          <w:szCs w:val="22"/>
+        </w:rPr>
+        <w:t xml:space="preserve"> another </w:t>
+      </w:r>
+      <w:r>
+        <w:rPr>
+          <w:sz w:val="22"/>
+          <w:szCs w:val="22"/>
+        </w:rPr>
+        <w:t>method</w:t>
+      </w:r>
+      <w:r>
+        <w:rPr>
+          <w:sz w:val="22"/>
+          <w:szCs w:val="22"/>
+        </w:rPr>
+        <w:t xml:space="preserve">, we plotted the relationship between those who were </w:t>
+      </w:r>
+      <w:r>
+        <w:rPr>
+          <w:sz w:val="22"/>
+          <w:szCs w:val="22"/>
+        </w:rPr>
+        <w:t xml:space="preserve">acquired a subscription upon being </w:t>
+      </w:r>
+      <w:r>
+        <w:rPr>
+          <w:sz w:val="22"/>
+          <w:szCs w:val="22"/>
+        </w:rPr>
+        <w:t xml:space="preserve">contacted </w:t>
+      </w:r>
+      <w:r>
+        <w:rPr>
+          <w:sz w:val="22"/>
+          <w:szCs w:val="22"/>
+        </w:rPr>
+        <w:t>and</w:t>
+      </w:r>
+      <w:r>
+        <w:rPr>
+          <w:sz w:val="22"/>
+          <w:szCs w:val="22"/>
+        </w:rPr>
+        <w:t xml:space="preserve"> the category of their job (Figure 7). </w:t>
       </w:r>
     </w:p>
     <w:p>
@@ -1529,6 +2291,7 @@
         <w:rPr>
           <w:b/>
           <w:bCs/>
+          <w:noProof/>
           <w:sz w:val="22"/>
           <w:szCs w:val="22"/>
         </w:rPr>
@@ -1597,57 +2360,7 @@
           <w:szCs w:val="22"/>
           <w:vertAlign w:val="subscript"/>
         </w:rPr>
-        <w:t xml:space="preserve">Figure </w:t>
-      </w:r>
-      <w:r>
-        <w:rPr>
-          <w:b/>
-          <w:bCs/>
-          <w:sz w:val="22"/>
-          <w:szCs w:val="22"/>
-          <w:vertAlign w:val="subscript"/>
-        </w:rPr>
-        <w:t>7</w:t>
-      </w:r>
-      <w:r>
-        <w:rPr>
-          <w:b/>
-          <w:bCs/>
-          <w:sz w:val="22"/>
-          <w:szCs w:val="22"/>
-          <w:vertAlign w:val="subscript"/>
-        </w:rPr>
-        <w:t xml:space="preserve">: Relationship between </w:t>
-      </w:r>
-      <w:r>
-        <w:rPr>
-          <w:b/>
-          <w:bCs/>
-          <w:sz w:val="22"/>
-          <w:szCs w:val="22"/>
-          <w:vertAlign w:val="subscript"/>
-        </w:rPr>
-        <w:t xml:space="preserve">outcome </w:t>
-      </w:r>
-      <w:r>
-        <w:rPr>
-          <w:b/>
-          <w:bCs/>
-          <w:sz w:val="22"/>
-          <w:szCs w:val="22"/>
-          <w:vertAlign w:val="subscript"/>
-        </w:rPr>
-        <w:t xml:space="preserve">and </w:t>
-      </w:r>
-      <w:r>
-        <w:rPr>
-          <w:b/>
-          <w:bCs/>
-          <w:sz w:val="22"/>
-          <w:szCs w:val="22"/>
-          <w:vertAlign w:val="subscript"/>
-        </w:rPr>
-        <w:t>job category</w:t>
+        <w:t>Figure 7: Relationship between outcome and job category</w:t>
       </w:r>
     </w:p>
     <w:p>
@@ -1665,28 +2378,84 @@
           <w:sz w:val="22"/>
           <w:szCs w:val="22"/>
         </w:rPr>
-        <w:t xml:space="preserve">Here, we see further evidence along with a surprising fact. The two categories of people that had the highest proportion of </w:t>
-      </w:r>
-      <w:r>
-        <w:rPr>
-          <w:sz w:val="22"/>
-          <w:szCs w:val="22"/>
-        </w:rPr>
-        <w:t xml:space="preserve">those with the propensity to accept a subscription were students and those that were retired. </w:t>
-      </w:r>
-      <w:r>
-        <w:rPr>
-          <w:sz w:val="22"/>
-          <w:szCs w:val="22"/>
-        </w:rPr>
-        <w:t xml:space="preserve">Unsurprisingly, retirees once again had some of the highest proportions </w:t>
-      </w:r>
-      <w:r>
-        <w:rPr>
-          <w:sz w:val="22"/>
-          <w:szCs w:val="22"/>
-        </w:rPr>
-        <w:t>regarding outcome of prior contact: this makes it yet again a large point of contention within our final model and something that we will focus on. However, surprisingly, students also had a tendency to accept bank marketing campaigns for term deposits based on prior data. As seen in figure 6, the age range of a student was also one of the most contacted groups as well.</w:t>
+        <w:t>Here, we see further evidence</w:t>
+      </w:r>
+      <w:r>
+        <w:rPr>
+          <w:sz w:val="22"/>
+          <w:szCs w:val="22"/>
+        </w:rPr>
+        <w:t xml:space="preserve"> of the above</w:t>
+      </w:r>
+      <w:r>
+        <w:rPr>
+          <w:sz w:val="22"/>
+          <w:szCs w:val="22"/>
+        </w:rPr>
+        <w:t xml:space="preserve"> along with a surprising fact. The two categories of people that had the highest proportion of </w:t>
+      </w:r>
+      <w:r>
+        <w:rPr>
+          <w:sz w:val="22"/>
+          <w:szCs w:val="22"/>
+        </w:rPr>
+        <w:t xml:space="preserve">those with the propensity to accept a subscription were students and </w:t>
+      </w:r>
+      <w:r>
+        <w:rPr>
+          <w:sz w:val="22"/>
+          <w:szCs w:val="22"/>
+        </w:rPr>
+        <w:t xml:space="preserve">those that were retired. Unsurprisingly, retirees once again had some of the highest proportions </w:t>
+      </w:r>
+      <w:r>
+        <w:rPr>
+          <w:sz w:val="22"/>
+          <w:szCs w:val="22"/>
+        </w:rPr>
+        <w:t xml:space="preserve">regarding outcome of prior contact: this makes it yet again a large point of contention within our final model and </w:t>
+      </w:r>
+      <w:r>
+        <w:rPr>
+          <w:sz w:val="22"/>
+          <w:szCs w:val="22"/>
+        </w:rPr>
+        <w:t xml:space="preserve">therefore </w:t>
+      </w:r>
+      <w:r>
+        <w:rPr>
+          <w:sz w:val="22"/>
+          <w:szCs w:val="22"/>
+        </w:rPr>
+        <w:t xml:space="preserve">something </w:t>
+      </w:r>
+      <w:r>
+        <w:rPr>
+          <w:sz w:val="22"/>
+          <w:szCs w:val="22"/>
+        </w:rPr>
+        <w:t xml:space="preserve">to </w:t>
+      </w:r>
+      <w:r>
+        <w:rPr>
+          <w:sz w:val="22"/>
+          <w:szCs w:val="22"/>
+        </w:rPr>
+        <w:t>focus</w:t>
+      </w:r>
+      <w:r>
+        <w:rPr>
+          <w:sz w:val="22"/>
+          <w:szCs w:val="22"/>
+        </w:rPr>
+        <w:t xml:space="preserve"> heavily</w:t>
+      </w:r>
+      <w:r>
+        <w:rPr>
+          <w:sz w:val="22"/>
+          <w:szCs w:val="22"/>
+        </w:rPr>
+        <w:t xml:space="preserve"> on. However, surprisingly, students also had a tendency to accept bank marketing campaigns for term deposits based on prior data. As seen in figure 6, the age range of a student was also one of the most contacted groups as well.</w:t>
       </w:r>
       <w:r>
         <w:rPr>
@@ -1774,6 +2543,17 @@
       </w:r>
     </w:p>
     <w:p>
+      <w:r>
+        <w:rPr>
+          <w:b/>
+          <w:bCs/>
+          <w:sz w:val="22"/>
+          <w:szCs w:val="22"/>
+        </w:rPr>
+        <w:t>2.1 Objective</w:t>
+      </w:r>
+    </w:p>
+    <w:p>
       <w:pPr>
         <w:pStyle w:val="BodyTextIndent"/>
         <w:spacing w:after="120"/>
@@ -1788,14 +2568,23 @@
           <w:sz w:val="22"/>
           <w:szCs w:val="22"/>
         </w:rPr>
-        <w:t>All material on each page shoul</w:t>
-      </w:r>
-      <w:r>
-        <w:rPr>
-          <w:sz w:val="22"/>
-          <w:szCs w:val="22"/>
-        </w:rPr>
-        <w:t>d fit within a rectangle</w:t>
+        <w:t xml:space="preserve">Predicting if an individual will subscribe a term deposit or not (the column labeled as </w:t>
+      </w:r>
+      <w:r>
+        <w:rPr>
+          <w:b/>
+          <w:bCs/>
+          <w:sz w:val="22"/>
+          <w:szCs w:val="22"/>
+        </w:rPr>
+        <w:t>y</w:t>
+      </w:r>
+      <w:r>
+        <w:rPr>
+          <w:sz w:val="22"/>
+          <w:szCs w:val="22"/>
+        </w:rPr>
+        <w:t>) based on the provided features is a binary classification problem</w:t>
       </w:r>
       <w:r>
         <w:rPr>
@@ -1804,22 +2593,23 @@
         </w:rPr>
         <w:t>.</w:t>
       </w:r>
-    </w:p>
-    <w:p>
-      <w:pPr>
-        <w:pStyle w:val="Heading1"/>
-        <w:spacing w:before="120"/>
-        <w:rPr>
-          <w:sz w:val="22"/>
-          <w:szCs w:val="22"/>
-        </w:rPr>
-      </w:pPr>
-      <w:r>
-        <w:rPr>
-          <w:sz w:val="22"/>
-          <w:szCs w:val="22"/>
-        </w:rPr>
-        <w:t>Model</w:t>
+      <w:r>
+        <w:rPr>
+          <w:sz w:val="22"/>
+          <w:szCs w:val="22"/>
+        </w:rPr>
+        <w:t xml:space="preserve"> We will conduct a train test split on our chosen dataset in order to train each model on a randomly-selected training set made up of eighty percent of all instances and test each model with the remaining twenty percent. </w:t>
+      </w:r>
+    </w:p>
+    <w:p>
+      <w:r>
+        <w:rPr>
+          <w:b/>
+          <w:bCs/>
+          <w:sz w:val="22"/>
+          <w:szCs w:val="22"/>
+        </w:rPr>
+        <w:t>2.2 Evaluation</w:t>
       </w:r>
     </w:p>
     <w:p>
@@ -1837,9 +2627,684 @@
           <w:sz w:val="22"/>
           <w:szCs w:val="22"/>
         </w:rPr>
-        <w:t>will be added when the publications are assembled.</w:t>
-      </w:r>
-    </w:p>
+        <w:t>Of the 45,211 instances, only 5289 contained a y value of “yes”, meaning that a response of “no” was nearly eight times as common.</w:t>
+      </w:r>
+      <w:r>
+        <w:rPr>
+          <w:sz w:val="22"/>
+          <w:szCs w:val="22"/>
+        </w:rPr>
+        <w:t xml:space="preserve"> This indicates that we are conducting imbalanced classification and would benefit from avoiding using a metric such as accuracy to determine the merit of our predictive models because it weighs the two classification options equally whereas we would like to prioritize correctly predicting the positive class (responses of “yes”). Recall would be the most applicable tool for this particular use case because it only depends on the predictions for the positive class as it only takes into account</w:t>
+      </w:r>
+      <w:r>
+        <w:rPr>
+          <w:sz w:val="22"/>
+          <w:szCs w:val="22"/>
+        </w:rPr>
+        <w:t xml:space="preserve"> the number of</w:t>
+      </w:r>
+      <w:r>
+        <w:rPr>
+          <w:sz w:val="22"/>
+          <w:szCs w:val="22"/>
+        </w:rPr>
+        <w:t xml:space="preserve"> true positives</w:t>
+      </w:r>
+      <w:r>
+        <w:rPr>
+          <w:sz w:val="22"/>
+          <w:szCs w:val="22"/>
+        </w:rPr>
+        <w:t xml:space="preserve"> (TP)</w:t>
+      </w:r>
+      <w:r>
+        <w:rPr>
+          <w:sz w:val="22"/>
+          <w:szCs w:val="22"/>
+        </w:rPr>
+        <w:t xml:space="preserve"> and</w:t>
+      </w:r>
+      <w:r>
+        <w:rPr>
+          <w:sz w:val="22"/>
+          <w:szCs w:val="22"/>
+        </w:rPr>
+        <w:t xml:space="preserve"> number of</w:t>
+      </w:r>
+      <w:r>
+        <w:rPr>
+          <w:sz w:val="22"/>
+          <w:szCs w:val="22"/>
+        </w:rPr>
+        <w:t xml:space="preserve"> false negatives</w:t>
+      </w:r>
+      <w:r>
+        <w:rPr>
+          <w:sz w:val="22"/>
+          <w:szCs w:val="22"/>
+        </w:rPr>
+        <w:t xml:space="preserve"> (FN)</w:t>
+      </w:r>
+      <w:r>
+        <w:rPr>
+          <w:sz w:val="22"/>
+          <w:szCs w:val="22"/>
+        </w:rPr>
+        <w:t>.</w:t>
+      </w:r>
+    </w:p>
+    <w:p>
+      <w:pPr>
+        <w:pStyle w:val="BodyTextIndent"/>
+        <w:spacing w:after="120"/>
+        <w:ind w:firstLine="0"/>
+        <w:jc w:val="center"/>
+        <w:rPr>
+          <w:sz w:val="22"/>
+          <w:szCs w:val="22"/>
+        </w:rPr>
+      </w:pPr>
+      <w:r>
+        <w:rPr>
+          <w:sz w:val="22"/>
+          <w:szCs w:val="22"/>
+        </w:rPr>
+        <w:t>Recall = TP / (TP+FN)</w:t>
+      </w:r>
+    </w:p>
+    <w:p>
+      <w:r>
+        <w:rPr>
+          <w:b/>
+          <w:bCs/>
+          <w:sz w:val="22"/>
+          <w:szCs w:val="22"/>
+        </w:rPr>
+        <w:t>2.3 Baseline Models</w:t>
+      </w:r>
+    </w:p>
+    <w:p>
+      <w:pPr>
+        <w:pStyle w:val="BodyTextIndent"/>
+        <w:spacing w:after="120"/>
+        <w:ind w:firstLine="0"/>
+        <w:rPr>
+          <w:sz w:val="22"/>
+          <w:szCs w:val="22"/>
+        </w:rPr>
+      </w:pPr>
+      <w:r>
+        <w:rPr>
+          <w:sz w:val="22"/>
+          <w:szCs w:val="22"/>
+        </w:rPr>
+        <w:t>Before perfecting any models that are to become our final product, we will calculate the recall of f</w:t>
+      </w:r>
+      <w:r>
+        <w:rPr>
+          <w:sz w:val="22"/>
+          <w:szCs w:val="22"/>
+        </w:rPr>
+        <w:t>ive</w:t>
+      </w:r>
+      <w:r>
+        <w:rPr>
+          <w:sz w:val="22"/>
+          <w:szCs w:val="22"/>
+        </w:rPr>
+        <w:t xml:space="preserve"> </w:t>
+      </w:r>
+      <w:r>
+        <w:rPr>
+          <w:sz w:val="22"/>
+          <w:szCs w:val="22"/>
+        </w:rPr>
+        <w:lastRenderedPageBreak/>
+        <w:t xml:space="preserve">different options </w:t>
+      </w:r>
+      <w:r>
+        <w:rPr>
+          <w:sz w:val="22"/>
+          <w:szCs w:val="22"/>
+        </w:rPr>
+        <w:t>in order to determine which one shows the most potential once optimized</w:t>
+      </w:r>
+      <w:r>
+        <w:rPr>
+          <w:sz w:val="22"/>
+          <w:szCs w:val="22"/>
+        </w:rPr>
+        <w:t xml:space="preserve"> by tweaking various hyperparameters</w:t>
+      </w:r>
+      <w:r>
+        <w:rPr>
+          <w:sz w:val="22"/>
+          <w:szCs w:val="22"/>
+        </w:rPr>
+        <w:t>.</w:t>
+      </w:r>
+      <w:r>
+        <w:rPr>
+          <w:sz w:val="22"/>
+          <w:szCs w:val="22"/>
+        </w:rPr>
+        <w:t xml:space="preserve"> Each of these model options will work with all sixteen features contained in the dataset, but with the categorical data one-hot encoded so it can be treated as if it were quantitative. Additionally, the features that are already quantitative will all be standardized so they are all of the same scale.</w:t>
+      </w:r>
+    </w:p>
+    <w:p>
+      <w:pPr>
+        <w:pStyle w:val="BodyTextIndent"/>
+        <w:spacing w:after="120"/>
+        <w:ind w:firstLine="0"/>
+        <w:rPr>
+          <w:sz w:val="22"/>
+          <w:szCs w:val="22"/>
+        </w:rPr>
+      </w:pPr>
+      <w:r>
+        <w:rPr>
+          <w:sz w:val="22"/>
+          <w:szCs w:val="22"/>
+        </w:rPr>
+        <w:t>Logistic regression is one of the fastest models to train which makes it intriguing for a large dataset like ours. It also only classifies binary outcomes which is what our dependent variable is. One drawback however is that it assumes there is a linear relationship between the independent variables an the dependent one which is not the case with our dataset given many of the features are categorical and some of the features that are quantitative such as age likely have a relationship with y that is far from linear.</w:t>
+      </w:r>
+    </w:p>
+    <w:p>
+      <w:pPr>
+        <w:pStyle w:val="BodyTextIndent"/>
+        <w:spacing w:after="120"/>
+        <w:ind w:firstLine="0"/>
+        <w:rPr>
+          <w:sz w:val="22"/>
+          <w:szCs w:val="22"/>
+        </w:rPr>
+      </w:pPr>
+      <w:r>
+        <w:rPr>
+          <w:sz w:val="22"/>
+          <w:szCs w:val="22"/>
+        </w:rPr>
+        <w:t>K-nearest neighbors</w:t>
+      </w:r>
+      <w:r>
+        <w:rPr>
+          <w:sz w:val="22"/>
+          <w:szCs w:val="22"/>
+        </w:rPr>
+        <w:t xml:space="preserve"> is a model that can classify an instance based on the classifications of the instances with the most similar sets of attributes.</w:t>
+      </w:r>
+      <w:r>
+        <w:rPr>
+          <w:sz w:val="22"/>
+          <w:szCs w:val="22"/>
+        </w:rPr>
+        <w:t xml:space="preserve"> It works well for non-linear data which is beneficial for our use case. Negatives of this model include it taking up a large amount of storage and running relatively slow.</w:t>
+      </w:r>
+    </w:p>
+    <w:p>
+      <w:pPr>
+        <w:pStyle w:val="BodyTextIndent"/>
+        <w:spacing w:after="120"/>
+        <w:ind w:firstLine="0"/>
+        <w:rPr>
+          <w:sz w:val="22"/>
+          <w:szCs w:val="22"/>
+        </w:rPr>
+      </w:pPr>
+      <w:r>
+        <w:rPr>
+          <w:sz w:val="22"/>
+          <w:szCs w:val="22"/>
+        </w:rPr>
+        <w:t xml:space="preserve">A trained decision tree classifier results in a decision tree that can be used to make predictions from both categorical and numeric data. Due to the </w:t>
+      </w:r>
+      <w:r>
+        <w:rPr>
+          <w:sz w:val="22"/>
+          <w:szCs w:val="22"/>
+        </w:rPr>
+        <w:t xml:space="preserve">large </w:t>
+      </w:r>
+      <w:r>
+        <w:rPr>
+          <w:sz w:val="22"/>
+          <w:szCs w:val="22"/>
+        </w:rPr>
+        <w:t>number of hyperparameters that can be tweaked, it can have great potential if carefully develope</w:t>
+      </w:r>
+      <w:r>
+        <w:rPr>
+          <w:sz w:val="22"/>
+          <w:szCs w:val="22"/>
+        </w:rPr>
+        <w:t>d</w:t>
+      </w:r>
+      <w:r>
+        <w:rPr>
+          <w:sz w:val="22"/>
+          <w:szCs w:val="22"/>
+        </w:rPr>
+        <w:t xml:space="preserve"> to avoid over</w:t>
+      </w:r>
+      <w:r>
+        <w:rPr>
+          <w:sz w:val="22"/>
+          <w:szCs w:val="22"/>
+        </w:rPr>
+        <w:t>-</w:t>
+      </w:r>
+      <w:r>
+        <w:rPr>
+          <w:sz w:val="22"/>
+          <w:szCs w:val="22"/>
+        </w:rPr>
+        <w:t>fitting</w:t>
+      </w:r>
+      <w:r>
+        <w:rPr>
+          <w:sz w:val="22"/>
+          <w:szCs w:val="22"/>
+        </w:rPr>
+        <w:t xml:space="preserve">, something </w:t>
+      </w:r>
+      <w:r>
+        <w:rPr>
+          <w:sz w:val="22"/>
+          <w:szCs w:val="22"/>
+        </w:rPr>
+        <w:t>it can be prone too</w:t>
+      </w:r>
+      <w:r>
+        <w:rPr>
+          <w:sz w:val="22"/>
+          <w:szCs w:val="22"/>
+        </w:rPr>
+        <w:t xml:space="preserve"> if made to be too complex</w:t>
+      </w:r>
+      <w:r>
+        <w:rPr>
+          <w:sz w:val="22"/>
+          <w:szCs w:val="22"/>
+        </w:rPr>
+        <w:t>.</w:t>
+      </w:r>
+    </w:p>
+    <w:p>
+      <w:pPr>
+        <w:pStyle w:val="BodyTextIndent"/>
+        <w:spacing w:after="120"/>
+        <w:ind w:firstLine="0"/>
+        <w:rPr>
+          <w:sz w:val="22"/>
+          <w:szCs w:val="22"/>
+        </w:rPr>
+      </w:pPr>
+      <w:r>
+        <w:rPr>
+          <w:sz w:val="22"/>
+          <w:szCs w:val="22"/>
+        </w:rPr>
+        <w:t xml:space="preserve">A random forest classifier </w:t>
+      </w:r>
+      <w:r>
+        <w:rPr>
+          <w:sz w:val="22"/>
+          <w:szCs w:val="22"/>
+        </w:rPr>
+        <w:t>considers the predictions of</w:t>
+      </w:r>
+      <w:r>
+        <w:rPr>
+          <w:sz w:val="22"/>
+          <w:szCs w:val="22"/>
+        </w:rPr>
+        <w:t xml:space="preserve"> many </w:t>
+      </w:r>
+      <w:r>
+        <w:rPr>
+          <w:sz w:val="22"/>
+          <w:szCs w:val="22"/>
+        </w:rPr>
+        <w:t xml:space="preserve">different </w:t>
+      </w:r>
+      <w:r>
+        <w:rPr>
+          <w:sz w:val="22"/>
+          <w:szCs w:val="22"/>
+        </w:rPr>
+        <w:t xml:space="preserve">decision tree classifiers </w:t>
+      </w:r>
+      <w:r>
+        <w:rPr>
+          <w:sz w:val="22"/>
+          <w:szCs w:val="22"/>
+        </w:rPr>
+        <w:t xml:space="preserve">which are </w:t>
+      </w:r>
+      <w:r>
+        <w:rPr>
+          <w:sz w:val="22"/>
+          <w:szCs w:val="22"/>
+        </w:rPr>
+        <w:t>trained on different</w:t>
+      </w:r>
+      <w:r>
+        <w:rPr>
+          <w:sz w:val="22"/>
+          <w:szCs w:val="22"/>
+        </w:rPr>
+        <w:t xml:space="preserve"> random</w:t>
+      </w:r>
+      <w:r>
+        <w:rPr>
+          <w:sz w:val="22"/>
+          <w:szCs w:val="22"/>
+        </w:rPr>
+        <w:t xml:space="preserve"> subsets of the data. This reduces variance and the risk of over-fitting that is common with individual decision tree classifiers, but leads to a relatively slow runtime and less interpretability compared to a singular tree. This is an example of a bagging algorithm</w:t>
+      </w:r>
+      <w:r>
+        <w:rPr>
+          <w:sz w:val="22"/>
+          <w:szCs w:val="22"/>
+        </w:rPr>
+        <w:t xml:space="preserve"> (an ensemble method)</w:t>
+      </w:r>
+      <w:r>
+        <w:rPr>
+          <w:sz w:val="22"/>
+          <w:szCs w:val="22"/>
+        </w:rPr>
+        <w:t xml:space="preserve"> given </w:t>
+      </w:r>
+      <w:r>
+        <w:rPr>
+          <w:sz w:val="22"/>
+          <w:szCs w:val="22"/>
+        </w:rPr>
+        <w:t xml:space="preserve">the training is done on samples of the initial dataset. Datasets with imbalance class distributions, such as ours, may see that random forests are biased towards the majority class and therefore reduce the performance quality for the minority class. This is unfortunate given the minority class in our case (y is “yes”) is </w:t>
+      </w:r>
+      <w:r>
+        <w:rPr>
+          <w:sz w:val="22"/>
+          <w:szCs w:val="22"/>
+        </w:rPr>
+        <w:t xml:space="preserve">the one we </w:t>
+      </w:r>
+      <w:r>
+        <w:rPr>
+          <w:sz w:val="22"/>
+          <w:szCs w:val="22"/>
+        </w:rPr>
+        <w:t>care about most</w:t>
+      </w:r>
+      <w:r>
+        <w:rPr>
+          <w:sz w:val="22"/>
+          <w:szCs w:val="22"/>
+        </w:rPr>
+        <w:t>.</w:t>
+      </w:r>
+    </w:p>
+    <w:p>
+      <w:pPr>
+        <w:pStyle w:val="BodyTextIndent"/>
+        <w:spacing w:after="120"/>
+        <w:ind w:firstLine="0"/>
+        <w:rPr>
+          <w:sz w:val="22"/>
+          <w:szCs w:val="22"/>
+        </w:rPr>
+      </w:pPr>
+      <w:r>
+        <w:rPr>
+          <w:sz w:val="22"/>
+          <w:szCs w:val="22"/>
+        </w:rPr>
+        <w:t xml:space="preserve">Another ensemble method that can be applied to the decision tree classification model is </w:t>
+      </w:r>
+      <w:r>
+        <w:rPr>
+          <w:sz w:val="22"/>
+          <w:szCs w:val="22"/>
+        </w:rPr>
+        <w:t xml:space="preserve">boosting. Instead </w:t>
+      </w:r>
+      <w:r>
+        <w:rPr>
+          <w:sz w:val="22"/>
+          <w:szCs w:val="22"/>
+        </w:rPr>
+        <w:t xml:space="preserve">of training many decision trees </w:t>
+      </w:r>
+      <w:r>
+        <w:rPr>
+          <w:sz w:val="22"/>
+          <w:szCs w:val="22"/>
+        </w:rPr>
+        <w:t>simultaneously</w:t>
+      </w:r>
+      <w:r>
+        <w:rPr>
+          <w:sz w:val="22"/>
+          <w:szCs w:val="22"/>
+        </w:rPr>
+        <w:t>, boosting train them one-by-one in order to modify the weights of each training instance between models in order to bring greater attention to the ones that were incorrectly classified. Similar to bagging, boosting still considers each of the models when making an aggregated prediction. This process helps in reducing the bias that can occur with bagging, but unfortunately does not reduce variance to the same degree.</w:t>
+      </w:r>
+    </w:p>
+    <w:p>
+      <w:pPr>
+        <w:rPr>
+          <w:b/>
+          <w:bCs/>
+          <w:sz w:val="22"/>
+          <w:szCs w:val="22"/>
+        </w:rPr>
+      </w:pPr>
+      <w:r>
+        <w:rPr>
+          <w:b/>
+          <w:bCs/>
+          <w:sz w:val="22"/>
+          <w:szCs w:val="22"/>
+        </w:rPr>
+        <w:t>Results of the Baselines</w:t>
+      </w:r>
+    </w:p>
+    <w:p>
+      <w:pPr>
+        <w:rPr>
+          <w:b/>
+          <w:bCs/>
+          <w:sz w:val="22"/>
+          <w:szCs w:val="22"/>
+        </w:rPr>
+      </w:pPr>
+      <w:r>
+        <w:rPr>
+          <w:b/>
+          <w:bCs/>
+          <w:noProof/>
+          <w:sz w:val="22"/>
+          <w:szCs w:val="22"/>
+        </w:rPr>
+        <w:drawing>
+          <wp:inline distT="0" distB="0" distL="0" distR="0" wp14:anchorId="2A67BBCF" wp14:editId="7F5DDC50">
+            <wp:extent cx="3049270" cy="1325880"/>
+            <wp:effectExtent l="0" t="0" r="0" b="0"/>
+            <wp:docPr id="1" name="Picture 1" descr="A screenshot of a graph&#10;&#10;Description automatically generated"/>
+            <wp:cNvGraphicFramePr>
+              <a:graphicFrameLocks xmlns:a="http://schemas.openxmlformats.org/drawingml/2006/main" noChangeAspect="1"/>
+            </wp:cNvGraphicFramePr>
+            <a:graphic xmlns:a="http://schemas.openxmlformats.org/drawingml/2006/main">
+              <a:graphicData uri="http://schemas.openxmlformats.org/drawingml/2006/picture">
+                <pic:pic xmlns:pic="http://schemas.openxmlformats.org/drawingml/2006/picture">
+                  <pic:nvPicPr>
+                    <pic:cNvPr id="1" name="Picture 1" descr="A screenshot of a graph&#10;&#10;Description automatically generated"/>
+                    <pic:cNvPicPr/>
+                  </pic:nvPicPr>
+                  <pic:blipFill>
+                    <a:blip r:embed="rId16" cstate="print">
+                      <a:extLst>
+                        <a:ext uri="{28A0092B-C50C-407E-A947-70E740481C1C}">
+                          <a14:useLocalDpi xmlns:a14="http://schemas.microsoft.com/office/drawing/2010/main" val="0"/>
+                        </a:ext>
+                      </a:extLst>
+                    </a:blip>
+                    <a:stretch>
+                      <a:fillRect/>
+                    </a:stretch>
+                  </pic:blipFill>
+                  <pic:spPr>
+                    <a:xfrm>
+                      <a:off x="0" y="0"/>
+                      <a:ext cx="3049270" cy="1325880"/>
+                    </a:xfrm>
+                    <a:prstGeom prst="rect">
+                      <a:avLst/>
+                    </a:prstGeom>
+                  </pic:spPr>
+                </pic:pic>
+              </a:graphicData>
+            </a:graphic>
+          </wp:inline>
+        </w:drawing>
+      </w:r>
+    </w:p>
+    <w:p>
+      <w:pPr>
+        <w:rPr>
+          <w:sz w:val="22"/>
+          <w:szCs w:val="22"/>
+        </w:rPr>
+      </w:pPr>
+      <w:r>
+        <w:rPr>
+          <w:sz w:val="22"/>
+          <w:szCs w:val="22"/>
+        </w:rPr>
+        <w:t xml:space="preserve">Both the decision tree and random forest models excelled at predicting their training data perfectly, but did not hold up so well when it came to the testing recall which indicates they were over-fitting. </w:t>
+      </w:r>
+      <w:r>
+        <w:rPr>
+          <w:sz w:val="22"/>
+          <w:szCs w:val="22"/>
+        </w:rPr>
+        <w:t xml:space="preserve">Due to the boosting </w:t>
+      </w:r>
+      <w:r>
+        <w:rPr>
+          <w:sz w:val="22"/>
+          <w:szCs w:val="22"/>
+        </w:rPr>
+        <w:t xml:space="preserve">model resulting in the highest </w:t>
+      </w:r>
+      <w:r>
+        <w:rPr>
+          <w:sz w:val="22"/>
+          <w:szCs w:val="22"/>
+        </w:rPr>
+        <w:t>test</w:t>
+      </w:r>
+      <w:r>
+        <w:rPr>
+          <w:sz w:val="22"/>
+          <w:szCs w:val="22"/>
+        </w:rPr>
+        <w:t>ing</w:t>
+      </w:r>
+      <w:r>
+        <w:rPr>
+          <w:sz w:val="22"/>
+          <w:szCs w:val="22"/>
+        </w:rPr>
+        <w:t xml:space="preserve"> recall</w:t>
+      </w:r>
+      <w:r>
+        <w:rPr>
+          <w:sz w:val="22"/>
+          <w:szCs w:val="22"/>
+        </w:rPr>
+        <w:t xml:space="preserve"> despite a much lower training recall</w:t>
+      </w:r>
+      <w:r>
+        <w:rPr>
+          <w:sz w:val="22"/>
+          <w:szCs w:val="22"/>
+        </w:rPr>
+        <w:t>, it</w:t>
+      </w:r>
+      <w:r>
+        <w:rPr>
+          <w:sz w:val="22"/>
+          <w:szCs w:val="22"/>
+        </w:rPr>
+        <w:t xml:space="preserve"> </w:t>
+      </w:r>
+      <w:r>
+        <w:rPr>
+          <w:sz w:val="22"/>
+          <w:szCs w:val="22"/>
+        </w:rPr>
+        <w:t>appears</w:t>
+      </w:r>
+      <w:r>
+        <w:rPr>
+          <w:sz w:val="22"/>
+          <w:szCs w:val="22"/>
+        </w:rPr>
+        <w:t xml:space="preserve"> to possess</w:t>
+      </w:r>
+      <w:r>
+        <w:rPr>
+          <w:sz w:val="22"/>
+          <w:szCs w:val="22"/>
+        </w:rPr>
+        <w:t xml:space="preserve"> the </w:t>
+      </w:r>
+      <w:r>
+        <w:rPr>
+          <w:sz w:val="22"/>
+          <w:szCs w:val="22"/>
+        </w:rPr>
+        <w:t>greatest</w:t>
+      </w:r>
+      <w:r>
+        <w:rPr>
+          <w:sz w:val="22"/>
+          <w:szCs w:val="22"/>
+        </w:rPr>
+        <w:t xml:space="preserve"> potential and will be what </w:t>
+      </w:r>
+      <w:r>
+        <w:rPr>
+          <w:sz w:val="22"/>
+          <w:szCs w:val="22"/>
+        </w:rPr>
+        <w:t>we</w:t>
+      </w:r>
+      <w:r>
+        <w:rPr>
+          <w:sz w:val="22"/>
+          <w:szCs w:val="22"/>
+        </w:rPr>
+        <w:t xml:space="preserve"> optimize </w:t>
+      </w:r>
+      <w:r>
+        <w:rPr>
+          <w:sz w:val="22"/>
+          <w:szCs w:val="22"/>
+        </w:rPr>
+        <w:t>in order to create our final model</w:t>
+      </w:r>
+      <w:r>
+        <w:rPr>
+          <w:sz w:val="22"/>
+          <w:szCs w:val="22"/>
+        </w:rPr>
+        <w:t>.</w:t>
+      </w:r>
+    </w:p>
+    <w:p/>
     <w:p>
       <w:pPr>
         <w:pStyle w:val="Heading1"/>
@@ -1854,6 +3319,654 @@
           <w:sz w:val="22"/>
           <w:szCs w:val="22"/>
         </w:rPr>
+        <w:t>Model</w:t>
+      </w:r>
+    </w:p>
+    <w:p>
+      <w:r>
+        <w:rPr>
+          <w:b/>
+          <w:bCs/>
+          <w:sz w:val="22"/>
+          <w:szCs w:val="22"/>
+        </w:rPr>
+        <w:t>Initial Setting</w:t>
+      </w:r>
+    </w:p>
+    <w:p>
+      <w:pPr>
+        <w:pStyle w:val="BodyTextIndent"/>
+        <w:spacing w:after="120"/>
+        <w:ind w:firstLine="0"/>
+        <w:rPr>
+          <w:sz w:val="22"/>
+          <w:szCs w:val="22"/>
+        </w:rPr>
+      </w:pPr>
+      <w:r>
+        <w:rPr>
+          <w:sz w:val="22"/>
+          <w:szCs w:val="22"/>
+        </w:rPr>
+        <w:t>Increasing the testing recall</w:t>
+      </w:r>
+      <w:r>
+        <w:rPr>
+          <w:sz w:val="22"/>
+          <w:szCs w:val="22"/>
+        </w:rPr>
+        <w:t xml:space="preserve"> substantially</w:t>
+      </w:r>
+      <w:r>
+        <w:rPr>
+          <w:sz w:val="22"/>
+          <w:szCs w:val="22"/>
+        </w:rPr>
+        <w:t xml:space="preserve"> from that of the baseline </w:t>
+      </w:r>
+      <w:proofErr w:type="spellStart"/>
+      <w:r>
+        <w:rPr>
+          <w:sz w:val="22"/>
+          <w:szCs w:val="22"/>
+        </w:rPr>
+        <w:t>XGBoost</w:t>
+      </w:r>
+      <w:proofErr w:type="spellEnd"/>
+      <w:r>
+        <w:rPr>
+          <w:sz w:val="22"/>
+          <w:szCs w:val="22"/>
+        </w:rPr>
+        <w:t xml:space="preserve"> model (exactly 0.5) is </w:t>
+      </w:r>
+      <w:r>
+        <w:rPr>
+          <w:sz w:val="22"/>
+          <w:szCs w:val="22"/>
+        </w:rPr>
+        <w:t>the objective of our final model.</w:t>
+      </w:r>
+    </w:p>
+    <w:p>
+      <w:r>
+        <w:rPr>
+          <w:b/>
+          <w:bCs/>
+          <w:sz w:val="22"/>
+          <w:szCs w:val="22"/>
+        </w:rPr>
+        <w:t>3.1 Basic Hyperparameter Tuning</w:t>
+      </w:r>
+    </w:p>
+    <w:p>
+      <w:pPr>
+        <w:pStyle w:val="BodyTextIndent"/>
+        <w:spacing w:after="120"/>
+        <w:ind w:firstLine="0"/>
+        <w:rPr>
+          <w:sz w:val="22"/>
+          <w:szCs w:val="22"/>
+        </w:rPr>
+      </w:pPr>
+      <w:r>
+        <w:rPr>
+          <w:sz w:val="22"/>
+          <w:szCs w:val="22"/>
+        </w:rPr>
+        <w:t>To gauge which model has the most potential</w:t>
+      </w:r>
+      <w:r>
+        <w:rPr>
+          <w:sz w:val="22"/>
+          <w:szCs w:val="22"/>
+        </w:rPr>
+        <w:t xml:space="preserve"> While not over-fitting to the same degree as some of the other models, there is still some progress to be made with </w:t>
+      </w:r>
+      <w:proofErr w:type="spellStart"/>
+      <w:r>
+        <w:rPr>
+          <w:sz w:val="22"/>
+          <w:szCs w:val="22"/>
+        </w:rPr>
+        <w:t>XGBoost</w:t>
+      </w:r>
+      <w:proofErr w:type="spellEnd"/>
+      <w:r>
+        <w:rPr>
+          <w:sz w:val="22"/>
+          <w:szCs w:val="22"/>
+        </w:rPr>
+        <w:t xml:space="preserve"> that can be accomplished by tweaking some of the values of its hyperparameters.</w:t>
+      </w:r>
+    </w:p>
+    <w:p>
+      <w:r>
+        <w:rPr>
+          <w:b/>
+          <w:bCs/>
+          <w:sz w:val="22"/>
+          <w:szCs w:val="22"/>
+        </w:rPr>
+        <w:t>3.</w:t>
+      </w:r>
+      <w:r>
+        <w:rPr>
+          <w:b/>
+          <w:bCs/>
+          <w:sz w:val="22"/>
+          <w:szCs w:val="22"/>
+        </w:rPr>
+        <w:t>2</w:t>
+      </w:r>
+      <w:r>
+        <w:rPr>
+          <w:b/>
+          <w:bCs/>
+          <w:sz w:val="22"/>
+          <w:szCs w:val="22"/>
+        </w:rPr>
+        <w:t xml:space="preserve"> Basic </w:t>
+      </w:r>
+      <w:r>
+        <w:rPr>
+          <w:b/>
+          <w:bCs/>
+          <w:sz w:val="22"/>
+          <w:szCs w:val="22"/>
+        </w:rPr>
+        <w:t>Feature Engineering</w:t>
+      </w:r>
+    </w:p>
+    <w:p>
+      <w:pPr>
+        <w:pStyle w:val="BodyTextIndent"/>
+        <w:spacing w:after="120"/>
+        <w:ind w:firstLine="0"/>
+        <w:rPr>
+          <w:sz w:val="22"/>
+          <w:szCs w:val="22"/>
+        </w:rPr>
+      </w:pPr>
+      <w:r>
+        <w:rPr>
+          <w:sz w:val="22"/>
+          <w:szCs w:val="22"/>
+        </w:rPr>
+        <w:t>Our final model will start out with the same sixteen features as the baseline ones and they will be engineering in the same way through either one-hot encoding and standard scaling.</w:t>
+      </w:r>
+    </w:p>
+    <w:p>
+      <w:r>
+        <w:rPr>
+          <w:b/>
+          <w:bCs/>
+          <w:sz w:val="22"/>
+          <w:szCs w:val="22"/>
+        </w:rPr>
+        <w:t>3.</w:t>
+      </w:r>
+      <w:r>
+        <w:rPr>
+          <w:b/>
+          <w:bCs/>
+          <w:sz w:val="22"/>
+          <w:szCs w:val="22"/>
+        </w:rPr>
+        <w:t>3</w:t>
+      </w:r>
+      <w:r>
+        <w:rPr>
+          <w:b/>
+          <w:bCs/>
+          <w:sz w:val="22"/>
+          <w:szCs w:val="22"/>
+        </w:rPr>
+        <w:t xml:space="preserve"> </w:t>
+      </w:r>
+      <w:r>
+        <w:rPr>
+          <w:b/>
+          <w:bCs/>
+          <w:sz w:val="22"/>
+          <w:szCs w:val="22"/>
+        </w:rPr>
+        <w:t>Model Optimization</w:t>
+      </w:r>
+    </w:p>
+    <w:p>
+      <w:pPr>
+        <w:pStyle w:val="BodyTextIndent"/>
+        <w:spacing w:after="120"/>
+        <w:ind w:firstLine="0"/>
+        <w:rPr>
+          <w:sz w:val="22"/>
+          <w:szCs w:val="22"/>
+        </w:rPr>
+      </w:pPr>
+      <w:r>
+        <w:rPr>
+          <w:sz w:val="22"/>
+          <w:szCs w:val="22"/>
+        </w:rPr>
+        <w:t xml:space="preserve">The most effective method for improving our </w:t>
+      </w:r>
+      <w:proofErr w:type="spellStart"/>
+      <w:r>
+        <w:rPr>
+          <w:sz w:val="22"/>
+          <w:szCs w:val="22"/>
+        </w:rPr>
+        <w:t>XGBoost</w:t>
+      </w:r>
+      <w:proofErr w:type="spellEnd"/>
+      <w:r>
+        <w:rPr>
+          <w:sz w:val="22"/>
+          <w:szCs w:val="22"/>
+        </w:rPr>
+        <w:t xml:space="preserve"> model is by having it focus more on the </w:t>
+      </w:r>
+      <w:r>
+        <w:rPr>
+          <w:sz w:val="22"/>
+          <w:szCs w:val="22"/>
+        </w:rPr>
+        <w:lastRenderedPageBreak/>
+        <w:t xml:space="preserve">minority class category (“yes” in our case). This can be accomplished through modifying the </w:t>
+      </w:r>
+      <w:proofErr w:type="spellStart"/>
+      <w:r>
+        <w:rPr>
+          <w:sz w:val="22"/>
+          <w:szCs w:val="22"/>
+        </w:rPr>
+        <w:t>scale_pos_weight</w:t>
+      </w:r>
+      <w:proofErr w:type="spellEnd"/>
+      <w:r>
+        <w:rPr>
+          <w:sz w:val="22"/>
+          <w:szCs w:val="22"/>
+        </w:rPr>
+        <w:t xml:space="preserve"> (“pos” being short for positive) hyperparameter to match the imbalanced nature of our binary dependent variable. A response of “no” being about eight times as prevalent as “yes” means setting this hyperparameter to 8 would be a great value to start out with as it is the ratio of negative class responses to positive ones. Setting it a greater value could possibly improve performance </w:t>
+      </w:r>
+      <w:r>
+        <w:rPr>
+          <w:sz w:val="22"/>
+          <w:szCs w:val="22"/>
+        </w:rPr>
+        <w:t xml:space="preserve">further, but runs the risk of over-fitting as well. This value being anything but its default value of 1 leads to a class-weighted version of </w:t>
+      </w:r>
+      <w:proofErr w:type="spellStart"/>
+      <w:r>
+        <w:rPr>
+          <w:sz w:val="22"/>
+          <w:szCs w:val="22"/>
+        </w:rPr>
+        <w:t>XGBoost</w:t>
+      </w:r>
+      <w:proofErr w:type="spellEnd"/>
+      <w:r>
+        <w:rPr>
+          <w:sz w:val="22"/>
+          <w:szCs w:val="22"/>
+        </w:rPr>
+        <w:t>.</w:t>
+      </w:r>
+    </w:p>
+    <w:p>
+      <w:pPr>
+        <w:pStyle w:val="BodyTextIndent"/>
+        <w:spacing w:after="120"/>
+        <w:ind w:firstLine="0"/>
+        <w:rPr>
+          <w:sz w:val="22"/>
+          <w:szCs w:val="22"/>
+        </w:rPr>
+      </w:pPr>
+      <w:r>
+        <w:rPr>
+          <w:sz w:val="22"/>
+          <w:szCs w:val="22"/>
+        </w:rPr>
+        <w:t xml:space="preserve">Another modification that can be made to </w:t>
+      </w:r>
+      <w:proofErr w:type="spellStart"/>
+      <w:r>
+        <w:rPr>
+          <w:sz w:val="22"/>
+          <w:szCs w:val="22"/>
+        </w:rPr>
+        <w:t>XGBoost</w:t>
+      </w:r>
+      <w:proofErr w:type="spellEnd"/>
+      <w:r>
+        <w:rPr>
+          <w:sz w:val="22"/>
+          <w:szCs w:val="22"/>
+        </w:rPr>
+        <w:t xml:space="preserve"> is the traits of each tree that contributes to its aggregated prediction. Altering how “deep” each tree can be with </w:t>
+      </w:r>
+      <w:proofErr w:type="spellStart"/>
+      <w:r>
+        <w:rPr>
+          <w:sz w:val="22"/>
+          <w:szCs w:val="22"/>
+        </w:rPr>
+        <w:t>max_depth</w:t>
+      </w:r>
+      <w:proofErr w:type="spellEnd"/>
+      <w:r>
+        <w:rPr>
+          <w:sz w:val="22"/>
+          <w:szCs w:val="22"/>
+        </w:rPr>
+        <w:t xml:space="preserve"> can change the complexity of each, but also lead them to over-fit if they become too complex.</w:t>
+      </w:r>
+      <w:r>
+        <w:rPr>
+          <w:sz w:val="22"/>
+          <w:szCs w:val="22"/>
+        </w:rPr>
+        <w:t xml:space="preserve"> Therefore, providing lower </w:t>
+      </w:r>
+      <w:proofErr w:type="spellStart"/>
+      <w:r>
+        <w:rPr>
+          <w:sz w:val="22"/>
+          <w:szCs w:val="22"/>
+        </w:rPr>
+        <w:t>max_depth</w:t>
+      </w:r>
+      <w:proofErr w:type="spellEnd"/>
+      <w:r>
+        <w:rPr>
+          <w:sz w:val="22"/>
+          <w:szCs w:val="22"/>
+        </w:rPr>
+        <w:t xml:space="preserve"> values could prevent </w:t>
+      </w:r>
+      <w:proofErr w:type="spellStart"/>
+      <w:r>
+        <w:rPr>
+          <w:sz w:val="22"/>
+          <w:szCs w:val="22"/>
+        </w:rPr>
+        <w:t>XGBoost</w:t>
+      </w:r>
+      <w:proofErr w:type="spellEnd"/>
+      <w:r>
+        <w:rPr>
+          <w:sz w:val="22"/>
+          <w:szCs w:val="22"/>
+        </w:rPr>
+        <w:t xml:space="preserve"> from over-fitting as much as it is currently.</w:t>
+      </w:r>
+    </w:p>
+    <w:p>
+      <w:pPr>
+        <w:pStyle w:val="BodyTextIndent"/>
+        <w:spacing w:after="120"/>
+        <w:ind w:firstLine="0"/>
+        <w:rPr>
+          <w:sz w:val="22"/>
+          <w:szCs w:val="22"/>
+        </w:rPr>
+      </w:pPr>
+      <w:r>
+        <w:rPr>
+          <w:sz w:val="22"/>
+          <w:szCs w:val="22"/>
+        </w:rPr>
+        <w:t xml:space="preserve">Ideal values for these hyperparameters can be calculated with the help of cross validation as </w:t>
+      </w:r>
+      <w:r>
+        <w:rPr>
+          <w:sz w:val="22"/>
+          <w:szCs w:val="22"/>
+        </w:rPr>
+        <w:t>this procedure</w:t>
+      </w:r>
+      <w:r>
+        <w:rPr>
+          <w:sz w:val="22"/>
+          <w:szCs w:val="22"/>
+        </w:rPr>
+        <w:t xml:space="preserve"> will determine which combination of values </w:t>
+      </w:r>
+      <w:r>
+        <w:rPr>
+          <w:sz w:val="22"/>
+          <w:szCs w:val="22"/>
+        </w:rPr>
+        <w:t xml:space="preserve">allows the </w:t>
+      </w:r>
+      <w:proofErr w:type="spellStart"/>
+      <w:r>
+        <w:rPr>
+          <w:sz w:val="22"/>
+          <w:szCs w:val="22"/>
+        </w:rPr>
+        <w:t>XGBoost</w:t>
+      </w:r>
+      <w:proofErr w:type="spellEnd"/>
+      <w:r>
+        <w:rPr>
+          <w:sz w:val="22"/>
+          <w:szCs w:val="22"/>
+        </w:rPr>
+        <w:t xml:space="preserve"> model to </w:t>
+      </w:r>
+      <w:r>
+        <w:rPr>
+          <w:sz w:val="22"/>
+          <w:szCs w:val="22"/>
+        </w:rPr>
+        <w:t xml:space="preserve">best </w:t>
+      </w:r>
+      <w:r>
+        <w:rPr>
+          <w:sz w:val="22"/>
+          <w:szCs w:val="22"/>
+        </w:rPr>
+        <w:t xml:space="preserve">predict </w:t>
+      </w:r>
+      <w:r>
+        <w:rPr>
+          <w:sz w:val="22"/>
+          <w:szCs w:val="22"/>
+        </w:rPr>
+        <w:t xml:space="preserve">on </w:t>
+      </w:r>
+      <w:r>
+        <w:rPr>
+          <w:sz w:val="22"/>
+          <w:szCs w:val="22"/>
+        </w:rPr>
+        <w:t>unseen data</w:t>
+      </w:r>
+      <w:r>
+        <w:rPr>
+          <w:sz w:val="22"/>
+          <w:szCs w:val="22"/>
+        </w:rPr>
+        <w:t>.</w:t>
+      </w:r>
+    </w:p>
+    <w:p>
+      <w:r>
+        <w:rPr>
+          <w:b/>
+          <w:bCs/>
+          <w:sz w:val="22"/>
+          <w:szCs w:val="22"/>
+        </w:rPr>
+        <w:t>3.</w:t>
+      </w:r>
+      <w:r>
+        <w:rPr>
+          <w:b/>
+          <w:bCs/>
+          <w:sz w:val="22"/>
+          <w:szCs w:val="22"/>
+        </w:rPr>
+        <w:t>4</w:t>
+      </w:r>
+      <w:r>
+        <w:rPr>
+          <w:b/>
+          <w:bCs/>
+          <w:sz w:val="22"/>
+          <w:szCs w:val="22"/>
+        </w:rPr>
+        <w:t xml:space="preserve"> </w:t>
+      </w:r>
+      <w:r>
+        <w:rPr>
+          <w:b/>
+          <w:bCs/>
+          <w:sz w:val="22"/>
+          <w:szCs w:val="22"/>
+        </w:rPr>
+        <w:t>Final</w:t>
+      </w:r>
+      <w:r>
+        <w:rPr>
+          <w:b/>
+          <w:bCs/>
+          <w:sz w:val="22"/>
+          <w:szCs w:val="22"/>
+        </w:rPr>
+        <w:t xml:space="preserve"> Optimization</w:t>
+      </w:r>
+      <w:r>
+        <w:rPr>
+          <w:b/>
+          <w:bCs/>
+          <w:sz w:val="22"/>
+          <w:szCs w:val="22"/>
+        </w:rPr>
+        <w:t xml:space="preserve"> Result</w:t>
+      </w:r>
+    </w:p>
+    <w:p>
+      <w:pPr>
+        <w:pStyle w:val="BodyTextIndent"/>
+        <w:spacing w:after="120"/>
+        <w:ind w:firstLine="0"/>
+        <w:rPr>
+          <w:sz w:val="22"/>
+          <w:szCs w:val="22"/>
+        </w:rPr>
+      </w:pPr>
+      <w:r>
+        <w:rPr>
+          <w:sz w:val="22"/>
+          <w:szCs w:val="22"/>
+        </w:rPr>
+        <w:t xml:space="preserve">Cross validation indicated that </w:t>
+      </w:r>
+      <w:proofErr w:type="spellStart"/>
+      <w:r>
+        <w:rPr>
+          <w:sz w:val="22"/>
+          <w:szCs w:val="22"/>
+        </w:rPr>
+        <w:t>scale_pos_weight</w:t>
+      </w:r>
+      <w:proofErr w:type="spellEnd"/>
+      <w:r>
+        <w:rPr>
+          <w:sz w:val="22"/>
+          <w:szCs w:val="22"/>
+        </w:rPr>
+        <w:t xml:space="preserve"> being set to </w:t>
+      </w:r>
+      <w:r>
+        <w:rPr>
+          <w:sz w:val="22"/>
+          <w:szCs w:val="22"/>
+        </w:rPr>
+        <w:t>8</w:t>
+      </w:r>
+      <w:r>
+        <w:rPr>
+          <w:sz w:val="22"/>
+          <w:szCs w:val="22"/>
+        </w:rPr>
+        <w:t xml:space="preserve"> and </w:t>
+      </w:r>
+      <w:proofErr w:type="spellStart"/>
+      <w:r>
+        <w:rPr>
+          <w:sz w:val="22"/>
+          <w:szCs w:val="22"/>
+        </w:rPr>
+        <w:t>max_depth</w:t>
+      </w:r>
+      <w:proofErr w:type="spellEnd"/>
+      <w:r>
+        <w:rPr>
+          <w:sz w:val="22"/>
+          <w:szCs w:val="22"/>
+        </w:rPr>
+        <w:t xml:space="preserve"> being kept at 6 was what led our</w:t>
+      </w:r>
+      <w:r>
+        <w:rPr>
+          <w:sz w:val="22"/>
+          <w:szCs w:val="22"/>
+        </w:rPr>
+        <w:t xml:space="preserve"> </w:t>
+      </w:r>
+      <w:proofErr w:type="spellStart"/>
+      <w:r>
+        <w:rPr>
+          <w:sz w:val="22"/>
+          <w:szCs w:val="22"/>
+        </w:rPr>
+        <w:t>XGBoost</w:t>
+      </w:r>
+      <w:proofErr w:type="spellEnd"/>
+      <w:r>
+        <w:rPr>
+          <w:sz w:val="22"/>
+          <w:szCs w:val="22"/>
+        </w:rPr>
+        <w:t xml:space="preserve"> model to perform best on unseen data. This combination of hyperparameter values resulted in a training recall of about 0.977 and a testing recall of 0.813, a much greater value than that of the baseline </w:t>
+      </w:r>
+      <w:proofErr w:type="spellStart"/>
+      <w:r>
+        <w:rPr>
+          <w:sz w:val="22"/>
+          <w:szCs w:val="22"/>
+        </w:rPr>
+        <w:t>XGBoost</w:t>
+      </w:r>
+      <w:proofErr w:type="spellEnd"/>
+      <w:r>
+        <w:rPr>
+          <w:sz w:val="22"/>
+          <w:szCs w:val="22"/>
+        </w:rPr>
+        <w:t xml:space="preserve"> model.</w:t>
+      </w:r>
+    </w:p>
+    <w:p>
+      <w:pPr>
+        <w:pStyle w:val="Heading1"/>
+        <w:spacing w:before="120"/>
+        <w:rPr>
+          <w:sz w:val="22"/>
+          <w:szCs w:val="22"/>
+        </w:rPr>
+      </w:pPr>
+      <w:r>
+        <w:rPr>
+          <w:sz w:val="22"/>
+          <w:szCs w:val="22"/>
+        </w:rPr>
         <w:t>Literature</w:t>
       </w:r>
     </w:p>
@@ -1869,7 +3982,21 @@
           <w:sz w:val="22"/>
           <w:szCs w:val="22"/>
         </w:rPr>
-        <w:t>This dataset has been used by past studies, but mainly in the context of improving algorithmic fairness in machine learning, specifically in clustering algorithms</w:t>
+        <w:t>This dataset has been used by past studies, but mainly in the context of improving algorithmic fairness in machine learning, specifically in</w:t>
+      </w:r>
+      <w:r>
+        <w:rPr>
+          <w:sz w:val="22"/>
+          <w:szCs w:val="22"/>
+        </w:rPr>
+        <w:t xml:space="preserve"> the case of</w:t>
+      </w:r>
+      <w:r>
+        <w:rPr>
+          <w:sz w:val="22"/>
+          <w:szCs w:val="22"/>
+        </w:rPr>
+        <w:t xml:space="preserve"> clustering algorithms</w:t>
       </w:r>
       <w:r>
         <w:rPr>
@@ -1883,50 +4010,304 @@
           <w:sz w:val="22"/>
           <w:szCs w:val="22"/>
         </w:rPr>
-        <w:t xml:space="preserve"> The following studies collectively highlight the versatility of the dataset and its ease of use by applying it to a range of challenges in machine learning.</w:t>
-      </w:r>
-    </w:p>
-    <w:p>
-      <w:pPr>
-        <w:rPr>
-          <w:sz w:val="22"/>
-          <w:szCs w:val="22"/>
-        </w:rPr>
-      </w:pPr>
-      <w:r>
-        <w:rPr>
-          <w:sz w:val="22"/>
-          <w:szCs w:val="22"/>
-        </w:rPr>
-        <w:t xml:space="preserve">However, the main difference between </w:t>
-      </w:r>
-      <w:r>
-        <w:rPr>
-          <w:sz w:val="22"/>
-          <w:szCs w:val="22"/>
-        </w:rPr>
-        <w:t>articles citing this dataset and the way we used this dataset lay in the way the dataset was used. Rather than a primary feature, the UCI bank dataset was more of a subsidiary to prove fairness in clustering algorithms.</w:t>
-      </w:r>
-      <w:r>
-        <w:rPr>
-          <w:sz w:val="22"/>
-          <w:szCs w:val="22"/>
-        </w:rPr>
-        <w:t xml:space="preserve"> Thus, the state-of-the-art method was more akin to clustering over classification.</w:t>
-      </w:r>
-      <w:r>
-        <w:rPr>
-          <w:sz w:val="22"/>
-          <w:szCs w:val="22"/>
-        </w:rPr>
-        <w:t xml:space="preserve"> This is likely due to its clean nature and lack of NaN values, leading to minimal work needed to prepare it for use.</w:t>
-      </w:r>
-      <w:r>
-        <w:rPr>
-          <w:sz w:val="22"/>
-          <w:szCs w:val="22"/>
-        </w:rPr>
-        <w:t xml:space="preserve"> Thus, the main novelty of our work is more so regarding the fact that we are using recall as a evaluation metric rather than proving a hypothesis based on a new form of clustering or fairness.</w:t>
+        <w:t xml:space="preserve"> </w:t>
+      </w:r>
+      <w:r>
+        <w:rPr>
+          <w:sz w:val="22"/>
+          <w:szCs w:val="22"/>
+        </w:rPr>
+        <w:t xml:space="preserve">The following studies collectively highlight the versatility of the dataset and its ease of use by applying it to </w:t>
+      </w:r>
+      <w:r>
+        <w:rPr>
+          <w:sz w:val="22"/>
+          <w:szCs w:val="22"/>
+        </w:rPr>
+        <w:t xml:space="preserve">various </w:t>
+      </w:r>
+      <w:r>
+        <w:rPr>
+          <w:sz w:val="22"/>
+          <w:szCs w:val="22"/>
+        </w:rPr>
+        <w:t xml:space="preserve">challenges </w:t>
+      </w:r>
+      <w:r>
+        <w:rPr>
+          <w:sz w:val="22"/>
+          <w:szCs w:val="22"/>
+        </w:rPr>
+        <w:t>related to</w:t>
+      </w:r>
+      <w:r>
+        <w:rPr>
+          <w:sz w:val="22"/>
+          <w:szCs w:val="22"/>
+        </w:rPr>
+        <w:t xml:space="preserve"> machine learning.</w:t>
+      </w:r>
+    </w:p>
+    <w:p>
+      <w:pPr>
+        <w:rPr>
+          <w:sz w:val="22"/>
+          <w:szCs w:val="22"/>
+        </w:rPr>
+      </w:pPr>
+      <w:r>
+        <w:rPr>
+          <w:sz w:val="22"/>
+          <w:szCs w:val="22"/>
+        </w:rPr>
+        <w:t xml:space="preserve">However, the </w:t>
+      </w:r>
+      <w:r>
+        <w:rPr>
+          <w:sz w:val="22"/>
+          <w:szCs w:val="22"/>
+        </w:rPr>
+        <w:t>main di</w:t>
+      </w:r>
+      <w:r>
+        <w:rPr>
+          <w:sz w:val="22"/>
+          <w:szCs w:val="22"/>
+        </w:rPr>
+        <w:t xml:space="preserve">fference between </w:t>
+      </w:r>
+      <w:r>
+        <w:rPr>
+          <w:sz w:val="22"/>
+          <w:szCs w:val="22"/>
+        </w:rPr>
+        <w:t>articles</w:t>
+      </w:r>
+      <w:r>
+        <w:rPr>
+          <w:sz w:val="22"/>
+          <w:szCs w:val="22"/>
+        </w:rPr>
+        <w:t xml:space="preserve"> discussing said studies </w:t>
+      </w:r>
+      <w:r>
+        <w:rPr>
+          <w:sz w:val="22"/>
+          <w:szCs w:val="22"/>
+        </w:rPr>
+        <w:t xml:space="preserve">and </w:t>
+      </w:r>
+      <w:r>
+        <w:rPr>
+          <w:sz w:val="22"/>
+          <w:szCs w:val="22"/>
+        </w:rPr>
+        <w:t xml:space="preserve">our </w:t>
+      </w:r>
+      <w:r>
+        <w:rPr>
+          <w:sz w:val="22"/>
+          <w:szCs w:val="22"/>
+        </w:rPr>
+        <w:t xml:space="preserve">own </w:t>
+      </w:r>
+      <w:r>
+        <w:rPr>
+          <w:sz w:val="22"/>
+          <w:szCs w:val="22"/>
+        </w:rPr>
+        <w:t xml:space="preserve">work with </w:t>
+      </w:r>
+      <w:r>
+        <w:rPr>
+          <w:sz w:val="22"/>
+          <w:szCs w:val="22"/>
+        </w:rPr>
+        <w:t xml:space="preserve">this dataset </w:t>
+      </w:r>
+      <w:r>
+        <w:rPr>
+          <w:sz w:val="22"/>
+          <w:szCs w:val="22"/>
+        </w:rPr>
+        <w:t xml:space="preserve">simply </w:t>
+      </w:r>
+      <w:r>
+        <w:rPr>
+          <w:sz w:val="22"/>
+          <w:szCs w:val="22"/>
+        </w:rPr>
+        <w:t>lay</w:t>
+      </w:r>
+      <w:r>
+        <w:rPr>
+          <w:sz w:val="22"/>
+          <w:szCs w:val="22"/>
+        </w:rPr>
+        <w:t>s</w:t>
+      </w:r>
+      <w:r>
+        <w:rPr>
+          <w:sz w:val="22"/>
+          <w:szCs w:val="22"/>
+        </w:rPr>
+        <w:t xml:space="preserve"> in </w:t>
+      </w:r>
+      <w:r>
+        <w:rPr>
+          <w:sz w:val="22"/>
+          <w:szCs w:val="22"/>
+        </w:rPr>
+        <w:t xml:space="preserve">what the </w:t>
+      </w:r>
+      <w:r>
+        <w:rPr>
+          <w:sz w:val="22"/>
+          <w:szCs w:val="22"/>
+        </w:rPr>
+        <w:t>dataset was used</w:t>
+      </w:r>
+      <w:r>
+        <w:rPr>
+          <w:sz w:val="22"/>
+          <w:szCs w:val="22"/>
+        </w:rPr>
+        <w:t xml:space="preserve"> towards.</w:t>
+      </w:r>
+      <w:r>
+        <w:rPr>
+          <w:sz w:val="22"/>
+          <w:szCs w:val="22"/>
+        </w:rPr>
+        <w:t xml:space="preserve"> Rather than a primary feature, the UCI bank dataset was more of a subsidiary to prove fairness in clustering algorithms</w:t>
+      </w:r>
+      <w:r>
+        <w:rPr>
+          <w:sz w:val="22"/>
+          <w:szCs w:val="22"/>
+        </w:rPr>
+        <w:t xml:space="preserve"> in those articles</w:t>
+      </w:r>
+      <w:r>
+        <w:rPr>
+          <w:sz w:val="22"/>
+          <w:szCs w:val="22"/>
+        </w:rPr>
+        <w:t>.</w:t>
+      </w:r>
+      <w:r>
+        <w:rPr>
+          <w:sz w:val="22"/>
+          <w:szCs w:val="22"/>
+        </w:rPr>
+        <w:t xml:space="preserve"> Thus, the state-of-the-art method was more akin to clustering </w:t>
+      </w:r>
+      <w:r>
+        <w:rPr>
+          <w:sz w:val="22"/>
+          <w:szCs w:val="22"/>
+        </w:rPr>
+        <w:t>as compared to</w:t>
+      </w:r>
+      <w:r>
+        <w:rPr>
+          <w:sz w:val="22"/>
+          <w:szCs w:val="22"/>
+        </w:rPr>
+        <w:t xml:space="preserve"> classification.</w:t>
+      </w:r>
+      <w:r>
+        <w:rPr>
+          <w:sz w:val="22"/>
+          <w:szCs w:val="22"/>
+        </w:rPr>
+        <w:t xml:space="preserve"> Th</w:t>
+      </w:r>
+      <w:r>
+        <w:rPr>
+          <w:sz w:val="22"/>
+          <w:szCs w:val="22"/>
+        </w:rPr>
+        <w:t xml:space="preserve">is dataset was likely </w:t>
+      </w:r>
+      <w:r>
+        <w:rPr>
+          <w:sz w:val="22"/>
+          <w:szCs w:val="22"/>
+        </w:rPr>
+        <w:t>used for that application</w:t>
+      </w:r>
+      <w:r>
+        <w:rPr>
+          <w:sz w:val="22"/>
+          <w:szCs w:val="22"/>
+        </w:rPr>
+        <w:t xml:space="preserve"> due to its </w:t>
+      </w:r>
+      <w:r>
+        <w:rPr>
+          <w:sz w:val="22"/>
+          <w:szCs w:val="22"/>
+        </w:rPr>
+        <w:t>well-organized</w:t>
+      </w:r>
+      <w:r>
+        <w:rPr>
+          <w:sz w:val="22"/>
+          <w:szCs w:val="22"/>
+        </w:rPr>
+        <w:t xml:space="preserve"> nature and lack of </w:t>
+      </w:r>
+      <w:proofErr w:type="spellStart"/>
+      <w:r>
+        <w:rPr>
+          <w:sz w:val="22"/>
+          <w:szCs w:val="22"/>
+        </w:rPr>
+        <w:t>NaN</w:t>
+      </w:r>
+      <w:proofErr w:type="spellEnd"/>
+      <w:r>
+        <w:rPr>
+          <w:sz w:val="22"/>
+          <w:szCs w:val="22"/>
+        </w:rPr>
+        <w:t xml:space="preserve"> values, </w:t>
+      </w:r>
+      <w:r>
+        <w:rPr>
+          <w:sz w:val="22"/>
+          <w:szCs w:val="22"/>
+        </w:rPr>
+        <w:t xml:space="preserve">resulting in </w:t>
+      </w:r>
+      <w:r>
+        <w:rPr>
+          <w:sz w:val="22"/>
+          <w:szCs w:val="22"/>
+        </w:rPr>
+        <w:t>minimal work needed to prepare it for use.</w:t>
+      </w:r>
+      <w:r>
+        <w:rPr>
+          <w:sz w:val="22"/>
+          <w:szCs w:val="22"/>
+        </w:rPr>
+        <w:t xml:space="preserve"> Thus, the main novelty of our work is more so regarding the fact that we are using recall as a</w:t>
+      </w:r>
+      <w:r>
+        <w:rPr>
+          <w:sz w:val="22"/>
+          <w:szCs w:val="22"/>
+        </w:rPr>
+        <w:t>n</w:t>
+      </w:r>
+      <w:r>
+        <w:rPr>
+          <w:sz w:val="22"/>
+          <w:szCs w:val="22"/>
+        </w:rPr>
+        <w:t xml:space="preserve"> evaluation metric rather than proving a hypothesis based on a new form of clustering or fairness.</w:t>
       </w:r>
     </w:p>
     <w:p>
@@ -1968,136 +4349,388 @@
           <w:sz w:val="22"/>
           <w:szCs w:val="22"/>
         </w:rPr>
+        <w:t>The authors (</w:t>
+      </w:r>
+      <w:proofErr w:type="spellStart"/>
+      <w:r>
+        <w:rPr>
+          <w:sz w:val="22"/>
+          <w:szCs w:val="22"/>
+        </w:rPr>
+        <w:t>Ziko</w:t>
+      </w:r>
+      <w:proofErr w:type="spellEnd"/>
+      <w:r>
+        <w:rPr>
+          <w:sz w:val="22"/>
+          <w:szCs w:val="22"/>
+        </w:rPr>
+        <w:t xml:space="preserve">, Granger, Yuan, and </w:t>
+      </w:r>
+      <w:proofErr w:type="spellStart"/>
+      <w:r>
+        <w:rPr>
+          <w:sz w:val="22"/>
+          <w:szCs w:val="22"/>
+        </w:rPr>
+        <w:t>Ayed</w:t>
+      </w:r>
+      <w:proofErr w:type="spellEnd"/>
+      <w:r>
+        <w:rPr>
+          <w:sz w:val="22"/>
+          <w:szCs w:val="22"/>
+        </w:rPr>
+        <w:t xml:space="preserve">) </w:t>
+      </w:r>
+      <w:r>
+        <w:rPr>
+          <w:sz w:val="22"/>
+          <w:szCs w:val="22"/>
+        </w:rPr>
+        <w:t xml:space="preserve">do not intend to predict the outcome variable (term deposit subscription), but instead use the bank dataset as a </w:t>
+      </w:r>
+      <w:r>
+        <w:rPr>
+          <w:sz w:val="22"/>
+          <w:szCs w:val="22"/>
+        </w:rPr>
+        <w:t xml:space="preserve">control to contrast a synthetic dataset in order to demonstrate the effectiveness of their algorithm in handling real-world data with various demographic proportions. The main focus of the dataset is far different from our investigation. Instead of maximizing recall to correctly classify instances of data, the authors were more focused on comparing their method with existing fair-clustering methods to show the </w:t>
+      </w:r>
+      <w:r>
+        <w:rPr>
+          <w:sz w:val="22"/>
+          <w:szCs w:val="22"/>
+        </w:rPr>
+        <w:t xml:space="preserve">advantages of the </w:t>
+      </w:r>
+      <w:r>
+        <w:rPr>
+          <w:sz w:val="22"/>
+          <w:szCs w:val="22"/>
+        </w:rPr>
+        <w:t xml:space="preserve">method they had theorized </w:t>
+      </w:r>
+      <w:r>
+        <w:rPr>
+          <w:sz w:val="22"/>
+          <w:szCs w:val="22"/>
+        </w:rPr>
+        <w:t>regarding balancing fairness and clustering objectives.</w:t>
+      </w:r>
+    </w:p>
+    <w:p>
+      <w:pPr>
+        <w:rPr>
+          <w:sz w:val="22"/>
+          <w:szCs w:val="22"/>
+        </w:rPr>
+      </w:pPr>
+      <w:r>
+        <w:rPr>
+          <w:sz w:val="22"/>
+          <w:szCs w:val="22"/>
+        </w:rPr>
+        <w:t xml:space="preserve">While we focused on a more general overview (also focusing on past interactions with prior marketing campaigns, </w:t>
+      </w:r>
+      <w:r>
+        <w:rPr>
+          <w:sz w:val="22"/>
+          <w:szCs w:val="22"/>
+        </w:rPr>
+        <w:t xml:space="preserve">these authors constrained their dataset </w:t>
+      </w:r>
+      <w:r>
+        <w:rPr>
+          <w:sz w:val="22"/>
+          <w:szCs w:val="22"/>
+        </w:rPr>
+        <w:t xml:space="preserve">to create two initial clusters based on marital status to test fairness by </w:t>
+      </w:r>
+      <w:r>
+        <w:rPr>
+          <w:sz w:val="22"/>
+          <w:szCs w:val="22"/>
+        </w:rPr>
+        <w:t>dividing the data into three equal-sized groups</w:t>
+      </w:r>
+      <w:r>
+        <w:rPr>
+          <w:sz w:val="22"/>
+          <w:szCs w:val="22"/>
+        </w:rPr>
+        <w:t xml:space="preserve">, which was very different from the subset of data we used as we used every instance available. </w:t>
+      </w:r>
+    </w:p>
+    <w:p>
+      <w:pPr>
+        <w:rPr>
+          <w:sz w:val="22"/>
+          <w:szCs w:val="22"/>
+        </w:rPr>
+      </w:pPr>
+      <w:r>
+        <w:rPr>
+          <w:sz w:val="22"/>
+          <w:szCs w:val="22"/>
+        </w:rPr>
+        <w:t xml:space="preserve">Similar to </w:t>
+      </w:r>
+      <w:r>
+        <w:rPr>
+          <w:sz w:val="22"/>
+          <w:szCs w:val="22"/>
+        </w:rPr>
+        <w:t xml:space="preserve">one of our </w:t>
+      </w:r>
+      <w:r>
+        <w:rPr>
+          <w:sz w:val="22"/>
+          <w:szCs w:val="22"/>
+        </w:rPr>
+        <w:t>baseline</w:t>
+      </w:r>
+      <w:r>
+        <w:rPr>
+          <w:sz w:val="22"/>
+          <w:szCs w:val="22"/>
+        </w:rPr>
+        <w:t>s</w:t>
+      </w:r>
+      <w:r>
+        <w:rPr>
+          <w:sz w:val="22"/>
+          <w:szCs w:val="22"/>
+        </w:rPr>
+        <w:t xml:space="preserve">, </w:t>
+      </w:r>
+      <w:proofErr w:type="spellStart"/>
+      <w:r>
+        <w:rPr>
+          <w:sz w:val="22"/>
+          <w:szCs w:val="22"/>
+        </w:rPr>
+        <w:t>Ziko</w:t>
+      </w:r>
+      <w:proofErr w:type="spellEnd"/>
+      <w:r>
+        <w:rPr>
+          <w:sz w:val="22"/>
+          <w:szCs w:val="22"/>
+        </w:rPr>
+        <w:t xml:space="preserve">, Granger, Yuan, and </w:t>
+      </w:r>
+      <w:proofErr w:type="spellStart"/>
+      <w:r>
+        <w:rPr>
+          <w:sz w:val="22"/>
+          <w:szCs w:val="22"/>
+        </w:rPr>
+        <w:t>Ayed</w:t>
+      </w:r>
+      <w:proofErr w:type="spellEnd"/>
+      <w:r>
+        <w:rPr>
+          <w:sz w:val="22"/>
+          <w:szCs w:val="22"/>
+        </w:rPr>
+        <w:t xml:space="preserve"> proposed a clustering algorithm that involved K-means clustering. </w:t>
+      </w:r>
+    </w:p>
+    <w:p>
+      <w:pPr>
+        <w:rPr>
+          <w:b/>
+          <w:bCs/>
+          <w:sz w:val="22"/>
+          <w:szCs w:val="22"/>
+          <w:vertAlign w:val="superscript"/>
+        </w:rPr>
+      </w:pPr>
+      <w:r>
+        <w:rPr>
+          <w:b/>
+          <w:bCs/>
+          <w:sz w:val="22"/>
+          <w:szCs w:val="22"/>
+        </w:rPr>
+        <w:t>Fair Algorithms for Clustering</w:t>
+      </w:r>
+      <w:r>
+        <w:rPr>
+          <w:rStyle w:val="FootnoteReference"/>
+          <w:b/>
+          <w:bCs/>
+          <w:szCs w:val="22"/>
+        </w:rPr>
+        <w:footnoteReference w:id="5"/>
+      </w:r>
+    </w:p>
+    <w:p>
+      <w:pPr>
+        <w:rPr>
+          <w:color w:val="000000"/>
+          <w:sz w:val="22"/>
+          <w:szCs w:val="22"/>
+        </w:rPr>
+      </w:pPr>
+      <w:r>
+        <w:rPr>
+          <w:sz w:val="22"/>
+          <w:szCs w:val="22"/>
+        </w:rPr>
+        <w:t>The authors (</w:t>
+      </w:r>
+      <w:proofErr w:type="spellStart"/>
+      <w:r>
+        <w:rPr>
+          <w:sz w:val="22"/>
+          <w:szCs w:val="22"/>
+        </w:rPr>
+        <w:t>Bera</w:t>
+      </w:r>
+      <w:proofErr w:type="spellEnd"/>
+      <w:r>
+        <w:rPr>
+          <w:sz w:val="22"/>
+          <w:szCs w:val="22"/>
+        </w:rPr>
+        <w:t xml:space="preserve">, Chakrabarty, Flores, and </w:t>
+      </w:r>
+      <w:proofErr w:type="spellStart"/>
+      <w:r>
+        <w:rPr>
+          <w:sz w:val="22"/>
+          <w:szCs w:val="22"/>
+        </w:rPr>
+        <w:t>Negahbani</w:t>
+      </w:r>
+      <w:proofErr w:type="spellEnd"/>
+      <w:r>
+        <w:rPr>
+          <w:sz w:val="22"/>
+          <w:szCs w:val="22"/>
+        </w:rPr>
+        <w:t>) in this article also do not intend to predict the outcome variable. Similar to the previous article, these authors used the UCI bank dataset as a way to focus on metrics to solve the problem of finding low-cost fair clustering methods.</w:t>
+      </w:r>
+      <w:r>
+        <w:rPr>
+          <w:color w:val="000000"/>
+          <w:sz w:val="22"/>
+          <w:szCs w:val="22"/>
+        </w:rPr>
+        <w:t xml:space="preserve"> </w:t>
+      </w:r>
+      <w:r>
+        <w:rPr>
+          <w:color w:val="000000"/>
+          <w:sz w:val="22"/>
+          <w:szCs w:val="22"/>
+        </w:rPr>
+        <w:t xml:space="preserve">This dataset was one of several used to evaluate their algorithm. They focused on fair clustering, ensuring that each cluster had fair representation of different groups in the data. For clustering, the authors employed algorithms based on the </w:t>
+      </w:r>
+      <w:proofErr w:type="spellStart"/>
+      <w:r>
+        <w:rPr>
+          <w:color w:val="000000"/>
+          <w:sz w:val="22"/>
+          <w:szCs w:val="22"/>
+        </w:rPr>
+        <w:t>lp</w:t>
+      </w:r>
+      <w:proofErr w:type="spellEnd"/>
+      <w:r>
+        <w:rPr>
+          <w:color w:val="000000"/>
+          <w:sz w:val="22"/>
+          <w:szCs w:val="22"/>
+        </w:rPr>
+        <w:t xml:space="preserve">-norm objective, which includes k-means, k-median, and k-center objectives. </w:t>
+      </w:r>
+    </w:p>
+    <w:p>
+      <w:pPr>
+        <w:rPr>
+          <w:sz w:val="22"/>
+          <w:szCs w:val="22"/>
+        </w:rPr>
+      </w:pPr>
+      <w:r>
+        <w:rPr>
+          <w:color w:val="000000"/>
+          <w:sz w:val="22"/>
+          <w:szCs w:val="22"/>
+        </w:rPr>
         <w:lastRenderedPageBreak/>
-        <w:t xml:space="preserve">The authors (Ziko, Granger, Yuan, and Ayed) </w:t>
-      </w:r>
-      <w:r>
-        <w:rPr>
-          <w:sz w:val="22"/>
-          <w:szCs w:val="22"/>
-        </w:rPr>
-        <w:t xml:space="preserve">do not intend to predict the outcome variable (term deposit subscription), but instead use the bank dataset as a </w:t>
-      </w:r>
-      <w:r>
-        <w:rPr>
-          <w:sz w:val="22"/>
-          <w:szCs w:val="22"/>
-        </w:rPr>
-        <w:t xml:space="preserve">control to contrast a synthetic dataset in order to demonstrate the effectiveness of their algorithm in handling real-world data with various demographic proportions. The main focus of the dataset is far different from our investigation. Instead of maximizing recall to correctly classify instances of data, the authors were more focused on comparing their method with existing fair-clustering methods to show the </w:t>
-      </w:r>
-      <w:r>
-        <w:rPr>
-          <w:sz w:val="22"/>
-          <w:szCs w:val="22"/>
-        </w:rPr>
-        <w:t xml:space="preserve">advantages of the </w:t>
-      </w:r>
-      <w:r>
-        <w:rPr>
-          <w:sz w:val="22"/>
-          <w:szCs w:val="22"/>
-        </w:rPr>
-        <w:t xml:space="preserve">method they had theorized </w:t>
-      </w:r>
-      <w:r>
-        <w:rPr>
-          <w:sz w:val="22"/>
-          <w:szCs w:val="22"/>
-        </w:rPr>
-        <w:t>regarding balancing fairness and clustering objectives.</w:t>
-      </w:r>
-    </w:p>
-    <w:p>
-      <w:pPr>
-        <w:rPr>
-          <w:sz w:val="22"/>
-          <w:szCs w:val="22"/>
-        </w:rPr>
-      </w:pPr>
-      <w:r>
-        <w:rPr>
-          <w:sz w:val="22"/>
-          <w:szCs w:val="22"/>
-        </w:rPr>
-        <w:t xml:space="preserve">While we focused on a more general overview (also focusing on past interactions with prior marketing campaigns, </w:t>
-      </w:r>
-      <w:r>
-        <w:rPr>
-          <w:sz w:val="22"/>
-          <w:szCs w:val="22"/>
-        </w:rPr>
-        <w:t xml:space="preserve">these authors constrained their dataset </w:t>
-      </w:r>
-      <w:r>
-        <w:rPr>
-          <w:sz w:val="22"/>
-          <w:szCs w:val="22"/>
-        </w:rPr>
-        <w:t xml:space="preserve">to create two initial clusters based on marital status to test fairness by </w:t>
-      </w:r>
-      <w:r>
-        <w:rPr>
-          <w:sz w:val="22"/>
-          <w:szCs w:val="22"/>
-        </w:rPr>
-        <w:t>dividing the data into three equal-sized groups</w:t>
-      </w:r>
-      <w:r>
-        <w:rPr>
-          <w:sz w:val="22"/>
-          <w:szCs w:val="22"/>
-        </w:rPr>
-        <w:t xml:space="preserve">, which was very different from the subset of data we used as we used every instance available. </w:t>
-      </w:r>
-    </w:p>
-    <w:p>
-      <w:pPr>
-        <w:rPr>
-          <w:sz w:val="22"/>
-          <w:szCs w:val="22"/>
-        </w:rPr>
-      </w:pPr>
-      <w:r>
-        <w:rPr>
-          <w:sz w:val="22"/>
-          <w:szCs w:val="22"/>
-        </w:rPr>
-        <w:t xml:space="preserve">Similar to </w:t>
-      </w:r>
-      <w:r>
-        <w:rPr>
-          <w:sz w:val="22"/>
-          <w:szCs w:val="22"/>
-        </w:rPr>
-        <w:t xml:space="preserve">one of our </w:t>
-      </w:r>
-      <w:r>
-        <w:rPr>
-          <w:sz w:val="22"/>
-          <w:szCs w:val="22"/>
-        </w:rPr>
-        <w:t>baseline</w:t>
-      </w:r>
-      <w:r>
-        <w:rPr>
-          <w:sz w:val="22"/>
-          <w:szCs w:val="22"/>
-        </w:rPr>
-        <w:t>s</w:t>
-      </w:r>
-      <w:r>
-        <w:rPr>
-          <w:sz w:val="22"/>
-          <w:szCs w:val="22"/>
-        </w:rPr>
-        <w:t xml:space="preserve">, </w:t>
-      </w:r>
-      <w:r>
-        <w:rPr>
-          <w:sz w:val="22"/>
-          <w:szCs w:val="22"/>
-        </w:rPr>
-        <w:t xml:space="preserve">Ziko, Granger, Yuan, and Ayed proposed a clustering algorithm that involved K-means clustering. </w:t>
+        <w:t xml:space="preserve">While somewhat similar to the </w:t>
+      </w:r>
+      <w:proofErr w:type="spellStart"/>
+      <w:r>
+        <w:rPr>
+          <w:color w:val="000000"/>
+          <w:sz w:val="22"/>
+          <w:szCs w:val="22"/>
+        </w:rPr>
+        <w:t>XGBoosting</w:t>
+      </w:r>
+      <w:proofErr w:type="spellEnd"/>
+      <w:r>
+        <w:rPr>
+          <w:color w:val="000000"/>
+          <w:sz w:val="22"/>
+          <w:szCs w:val="22"/>
+        </w:rPr>
+        <w:t xml:space="preserve"> and k-nearest neighbors we tuned parameters for, these authors were less concerned about the </w:t>
+      </w:r>
+      <w:r>
+        <w:rPr>
+          <w:color w:val="000000"/>
+          <w:sz w:val="22"/>
+          <w:szCs w:val="22"/>
+        </w:rPr>
+        <w:t xml:space="preserve">performance </w:t>
+      </w:r>
+      <w:r>
+        <w:rPr>
+          <w:color w:val="000000"/>
+          <w:sz w:val="22"/>
+          <w:szCs w:val="22"/>
+        </w:rPr>
+        <w:t>of the model based on predicting the outcome variable and more concerned about how the model they had created stacked up against additional, state-of-the-art models that were normally used.</w:t>
+      </w:r>
+      <w:r>
+        <w:rPr>
+          <w:color w:val="000000"/>
+          <w:sz w:val="22"/>
+          <w:szCs w:val="22"/>
+        </w:rPr>
+        <w:t xml:space="preserve"> While these authors ended up focusing more on the k-means objective, our project looked more in-depth into </w:t>
+      </w:r>
+      <w:proofErr w:type="spellStart"/>
+      <w:r>
+        <w:rPr>
+          <w:color w:val="000000"/>
+          <w:sz w:val="22"/>
+          <w:szCs w:val="22"/>
+        </w:rPr>
+        <w:t>XGBoost</w:t>
+      </w:r>
+      <w:proofErr w:type="spellEnd"/>
+      <w:r>
+        <w:rPr>
+          <w:color w:val="000000"/>
+          <w:sz w:val="22"/>
+          <w:szCs w:val="22"/>
+        </w:rPr>
+        <w:t xml:space="preserve">. Additionally, we also focused on tuning hyper-parameters to increase the recall of our model while the authors of this article were more concerned </w:t>
+      </w:r>
+      <w:r>
+        <w:rPr>
+          <w:color w:val="000000"/>
+          <w:sz w:val="22"/>
+          <w:szCs w:val="22"/>
+        </w:rPr>
+        <w:t>with allowing groups to lie in multiple protected groups.</w:t>
       </w:r>
     </w:p>
     <w:p>
@@ -2110,14 +4743,43 @@
           <w:vertAlign w:val="superscript"/>
         </w:rPr>
       </w:pPr>
-      <w:r>
-        <w:rPr>
-          <w:b/>
-          <w:bCs/>
-          <w:sz w:val="22"/>
-          <w:szCs w:val="22"/>
-        </w:rPr>
-        <w:t>Fair Algorithms for Clustering</w:t>
+      <w:proofErr w:type="spellStart"/>
+      <w:r>
+        <w:rPr>
+          <w:b/>
+          <w:bCs/>
+          <w:sz w:val="22"/>
+          <w:szCs w:val="22"/>
+        </w:rPr>
+        <w:t>ToPs</w:t>
+      </w:r>
+      <w:proofErr w:type="spellEnd"/>
+      <w:r>
+        <w:rPr>
+          <w:b/>
+          <w:bCs/>
+          <w:sz w:val="22"/>
+          <w:szCs w:val="22"/>
+        </w:rPr>
+        <w:t xml:space="preserve">: Ensemble Learning with Trees </w:t>
+      </w:r>
+      <w:r>
+        <w:rPr>
+          <w:b/>
+          <w:bCs/>
+          <w:sz w:val="22"/>
+          <w:szCs w:val="22"/>
+        </w:rPr>
+        <w:t xml:space="preserve">of </w:t>
+      </w:r>
+      <w:r>
+        <w:rPr>
+          <w:b/>
+          <w:bCs/>
+          <w:sz w:val="22"/>
+          <w:szCs w:val="22"/>
+        </w:rPr>
+        <w:t>Predictors</w:t>
       </w:r>
       <w:r>
         <w:rPr>
@@ -2126,27 +4788,73 @@
           <w:bCs/>
           <w:szCs w:val="22"/>
         </w:rPr>
-        <w:footnoteReference w:id="5"/>
-      </w:r>
-    </w:p>
-    <w:p>
-      <w:pPr>
-        <w:rPr>
-          <w:color w:val="000000"/>
-          <w:sz w:val="22"/>
-          <w:szCs w:val="22"/>
-        </w:rPr>
-      </w:pPr>
-      <w:r>
-        <w:rPr>
-          <w:sz w:val="22"/>
-          <w:szCs w:val="22"/>
-        </w:rPr>
-        <w:t>The authors (Bera, Chakrabarty, Flores, and Negahbani) in this article also do not intend to predict the outcome variable. Similar to the previous article, these authors used the UCI bank dataset as a way to focus on metrics to solve the problem of finding low-cost fair clustering methods.</w:t>
-      </w:r>
-      <w:r>
-        <w:rPr>
-          <w:color w:val="000000"/>
+        <w:footnoteReference w:id="6"/>
+      </w:r>
+    </w:p>
+    <w:p>
+      <w:pPr>
+        <w:rPr>
+          <w:sz w:val="22"/>
+          <w:szCs w:val="22"/>
+        </w:rPr>
+      </w:pPr>
+      <w:r>
+        <w:rPr>
+          <w:sz w:val="22"/>
+          <w:szCs w:val="22"/>
+        </w:rPr>
+        <w:t>This article (</w:t>
+      </w:r>
+      <w:proofErr w:type="spellStart"/>
+      <w:r>
+        <w:rPr>
+          <w:sz w:val="22"/>
+          <w:szCs w:val="22"/>
+        </w:rPr>
+        <w:t>Jinsung</w:t>
+      </w:r>
+      <w:proofErr w:type="spellEnd"/>
+      <w:r>
+        <w:rPr>
+          <w:sz w:val="22"/>
+          <w:szCs w:val="22"/>
+        </w:rPr>
+        <w:t xml:space="preserve"> Yoon, William R. </w:t>
+      </w:r>
+      <w:proofErr w:type="spellStart"/>
+      <w:r>
+        <w:rPr>
+          <w:sz w:val="22"/>
+          <w:szCs w:val="22"/>
+        </w:rPr>
+        <w:t>Zame</w:t>
+      </w:r>
+      <w:proofErr w:type="spellEnd"/>
+      <w:r>
+        <w:rPr>
+          <w:sz w:val="22"/>
+          <w:szCs w:val="22"/>
+        </w:rPr>
+        <w:t xml:space="preserve">, and Mihaela van der </w:t>
+      </w:r>
+      <w:proofErr w:type="spellStart"/>
+      <w:r>
+        <w:rPr>
+          <w:sz w:val="22"/>
+          <w:szCs w:val="22"/>
+        </w:rPr>
+        <w:t>Schaar</w:t>
+      </w:r>
+      <w:proofErr w:type="spellEnd"/>
+      <w:r>
+        <w:rPr>
+          <w:sz w:val="22"/>
+          <w:szCs w:val="22"/>
+        </w:rPr>
+        <w:t>, Fellow, IEEE)</w:t>
+      </w:r>
+      <w:r>
+        <w:rPr>
           <w:sz w:val="22"/>
           <w:szCs w:val="22"/>
         </w:rPr>
@@ -2154,154 +4862,6 @@
       </w:r>
       <w:r>
         <w:rPr>
-          <w:color w:val="000000"/>
-          <w:sz w:val="22"/>
-          <w:szCs w:val="22"/>
-        </w:rPr>
-        <w:t xml:space="preserve">This dataset was one of several used to evaluate their algorithm. They focused on fair clustering, ensuring that each cluster had fair representation of different groups in the data. For clustering, the authors employed algorithms based on the lp-norm objective, which includes k-means, k-median, and k-center objectives. </w:t>
-      </w:r>
-    </w:p>
-    <w:p>
-      <w:pPr>
-        <w:rPr>
-          <w:sz w:val="22"/>
-          <w:szCs w:val="22"/>
-        </w:rPr>
-      </w:pPr>
-      <w:r>
-        <w:rPr>
-          <w:color w:val="000000"/>
-          <w:sz w:val="22"/>
-          <w:szCs w:val="22"/>
-        </w:rPr>
-        <w:t xml:space="preserve">While somewhat similar to the XGBoosting and k-nearest neighbors we tuned parameters for, these authors were less concerned about the </w:t>
-      </w:r>
-      <w:r>
-        <w:rPr>
-          <w:color w:val="000000"/>
-          <w:sz w:val="22"/>
-          <w:szCs w:val="22"/>
-        </w:rPr>
-        <w:t xml:space="preserve">performance </w:t>
-      </w:r>
-      <w:r>
-        <w:rPr>
-          <w:color w:val="000000"/>
-          <w:sz w:val="22"/>
-          <w:szCs w:val="22"/>
-        </w:rPr>
-        <w:t>of the model based on predicting the outcome variable and more concerned about how the model they had created stacked up against additional, state-of-the-art models that were normally used.</w:t>
-      </w:r>
-      <w:r>
-        <w:rPr>
-          <w:color w:val="000000"/>
-          <w:sz w:val="22"/>
-          <w:szCs w:val="22"/>
-        </w:rPr>
-        <w:t xml:space="preserve"> While these authors ended up focusing more on the k-means objective, our project looked more in-depth into XGBoost</w:t>
-      </w:r>
-      <w:r>
-        <w:rPr>
-          <w:color w:val="000000"/>
-          <w:sz w:val="22"/>
-          <w:szCs w:val="22"/>
-        </w:rPr>
-        <w:t>. Additionally, we also focused on tuning hyper-</w:t>
-      </w:r>
-      <w:r>
-        <w:rPr>
-          <w:color w:val="000000"/>
-          <w:sz w:val="22"/>
-          <w:szCs w:val="22"/>
-        </w:rPr>
-        <w:t xml:space="preserve">parameters to increase the recall of our model while the authors of this article were more concerned </w:t>
-      </w:r>
-      <w:r>
-        <w:rPr>
-          <w:color w:val="000000"/>
-          <w:sz w:val="22"/>
-          <w:szCs w:val="22"/>
-        </w:rPr>
-        <w:t>with allowing groups to lie in multiple protected groups.</w:t>
-      </w:r>
-    </w:p>
-    <w:p>
-      <w:pPr>
-        <w:rPr>
-          <w:b/>
-          <w:bCs/>
-          <w:sz w:val="22"/>
-          <w:szCs w:val="22"/>
-          <w:vertAlign w:val="superscript"/>
-        </w:rPr>
-      </w:pPr>
-      <w:r>
-        <w:rPr>
-          <w:b/>
-          <w:bCs/>
-          <w:sz w:val="22"/>
-          <w:szCs w:val="22"/>
-        </w:rPr>
-        <w:t xml:space="preserve">ToPs: Ensemble Learning with Trees </w:t>
-      </w:r>
-      <w:r>
-        <w:rPr>
-          <w:b/>
-          <w:bCs/>
-          <w:sz w:val="22"/>
-          <w:szCs w:val="22"/>
-        </w:rPr>
-        <w:t xml:space="preserve">of </w:t>
-      </w:r>
-      <w:r>
-        <w:rPr>
-          <w:b/>
-          <w:bCs/>
-          <w:sz w:val="22"/>
-          <w:szCs w:val="22"/>
-        </w:rPr>
-        <w:t>Predictors</w:t>
-      </w:r>
-      <w:r>
-        <w:rPr>
-          <w:rStyle w:val="FootnoteReference"/>
-          <w:b/>
-          <w:bCs/>
-          <w:szCs w:val="22"/>
-        </w:rPr>
-        <w:footnoteReference w:id="6"/>
-      </w:r>
-    </w:p>
-    <w:p>
-      <w:pPr>
-        <w:rPr>
-          <w:sz w:val="22"/>
-          <w:szCs w:val="22"/>
-        </w:rPr>
-      </w:pPr>
-      <w:r>
-        <w:rPr>
-          <w:sz w:val="22"/>
-          <w:szCs w:val="22"/>
-        </w:rPr>
-        <w:t>This article (</w:t>
-      </w:r>
-      <w:r>
-        <w:rPr>
-          <w:sz w:val="22"/>
-          <w:szCs w:val="22"/>
-        </w:rPr>
-        <w:t>Jinsung Yoon, William R. Zame, and Mihaela van der Schaar, Fellow, IEEE)</w:t>
-      </w:r>
-      <w:r>
-        <w:rPr>
-          <w:sz w:val="22"/>
-          <w:szCs w:val="22"/>
-        </w:rPr>
-        <w:t xml:space="preserve"> </w:t>
-      </w:r>
-      <w:r>
-        <w:rPr>
           <w:sz w:val="22"/>
           <w:szCs w:val="22"/>
         </w:rPr>
@@ -2319,7 +4879,55 @@
           <w:sz w:val="22"/>
           <w:szCs w:val="22"/>
         </w:rPr>
-        <w:t>. Here, the authors test the difference in two instantiations of ToPs (trees of predictors) that included adaboost, linear regression, logistic regression, logitboost, and random forests. Many of which we used in our baseline and final model. These instantiations allowed them to explore improvement of models, and also allowed them to compare the performance of their models</w:t>
+        <w:t xml:space="preserve">. Here, the authors test the difference in two instantiations of </w:t>
+      </w:r>
+      <w:proofErr w:type="spellStart"/>
+      <w:r>
+        <w:rPr>
+          <w:sz w:val="22"/>
+          <w:szCs w:val="22"/>
+        </w:rPr>
+        <w:t>ToPs</w:t>
+      </w:r>
+      <w:proofErr w:type="spellEnd"/>
+      <w:r>
+        <w:rPr>
+          <w:sz w:val="22"/>
+          <w:szCs w:val="22"/>
+        </w:rPr>
+        <w:t xml:space="preserve"> (trees of predictors) that included </w:t>
+      </w:r>
+      <w:proofErr w:type="spellStart"/>
+      <w:r>
+        <w:rPr>
+          <w:sz w:val="22"/>
+          <w:szCs w:val="22"/>
+        </w:rPr>
+        <w:t>adaboost</w:t>
+      </w:r>
+      <w:proofErr w:type="spellEnd"/>
+      <w:r>
+        <w:rPr>
+          <w:sz w:val="22"/>
+          <w:szCs w:val="22"/>
+        </w:rPr>
+        <w:t xml:space="preserve">, linear regression, logistic regression, </w:t>
+      </w:r>
+      <w:proofErr w:type="spellStart"/>
+      <w:r>
+        <w:rPr>
+          <w:sz w:val="22"/>
+          <w:szCs w:val="22"/>
+        </w:rPr>
+        <w:t>logitboost</w:t>
+      </w:r>
+      <w:proofErr w:type="spellEnd"/>
+      <w:r>
+        <w:rPr>
+          <w:sz w:val="22"/>
+          <w:szCs w:val="22"/>
+        </w:rPr>
+        <w:t>, and random forests. Many of which we used in our baseline and final model. These instantiations allowed them to explore improvement of models, and also allowed them to compare the performance of their models</w:t>
       </w:r>
       <w:r>
         <w:rPr>
@@ -2341,7 +4949,23 @@
           <w:sz w:val="22"/>
           <w:szCs w:val="22"/>
         </w:rPr>
-        <w:t>These authors employed a similar prediction model in predicting for the same y-variable (which allowed for a comprehensive evaluation of the ToPs algorithm’s effectiveness in comparison to other machine learning algorithms in predicting the acceptance of bank marketing offers based on clientele features.</w:t>
+        <w:t xml:space="preserve">These authors employed a similar prediction model in predicting for the same y-variable (which allowed for a comprehensive evaluation of the </w:t>
+      </w:r>
+      <w:proofErr w:type="spellStart"/>
+      <w:r>
+        <w:rPr>
+          <w:sz w:val="22"/>
+          <w:szCs w:val="22"/>
+        </w:rPr>
+        <w:t>ToPs</w:t>
+      </w:r>
+      <w:proofErr w:type="spellEnd"/>
+      <w:r>
+        <w:rPr>
+          <w:sz w:val="22"/>
+          <w:szCs w:val="22"/>
+        </w:rPr>
+        <w:t xml:space="preserve"> algorithm’s effectiveness in comparison to other machine learning algorithms in predicting the acceptance of bank marketing offers based on clientele features.</w:t>
       </w:r>
       <w:r>
         <w:rPr>
@@ -2496,7 +5120,7 @@
 </file>
 
 <file path=word/endnotes.xml><?xml version="1.0" encoding="utf-8"?>
-<w:endnotes xmlns:wpc="http://schemas.microsoft.com/office/word/2010/wordprocessingCanvas" xmlns:cx="http://schemas.microsoft.com/office/drawing/2014/chartex" xmlns:cx1="http://schemas.microsoft.com/office/drawing/2015/9/8/chartex" xmlns:cx2="http://schemas.microsoft.com/office/drawing/2015/10/21/chartex" xmlns:cx3="http://schemas.microsoft.com/office/drawing/2016/5/9/chartex" xmlns:cx4="http://schemas.microsoft.com/office/drawing/2016/5/10/chartex" xmlns:cx5="http://schemas.microsoft.com/office/drawing/2016/5/11/chartex" xmlns:cx6="http://schemas.microsoft.com/office/drawing/2016/5/12/chartex" xmlns:cx7="http://schemas.microsoft.com/office/drawing/2016/5/13/chartex" xmlns:cx8="http://schemas.microsoft.com/office/drawing/2016/5/14/chartex" xmlns:mc="http://schemas.openxmlformats.org/markup-compatibility/2006" xmlns:aink="http://schemas.microsoft.com/office/drawing/2016/ink" xmlns:am3d="http://schemas.microsoft.com/office/drawing/2017/model3d" xmlns:o="urn:schemas-microsoft-com:office:office" xmlns:oel="http://schemas.microsoft.com/office/2019/extlst" xmlns:r="http://schemas.openxmlformats.org/officeDocument/2006/relationships" xmlns:m="http://schemas.openxmlformats.org/officeDocument/2006/math" xmlns:v="urn:schemas-microsoft-com:vml" xmlns:wp14="http://schemas.microsoft.com/office/word/2010/wordprocessingDrawing" xmlns:wp="http://schemas.openxmlformats.org/drawingml/2006/wordprocessingDrawing" xmlns:w10="urn:schemas-microsoft-com:office:word" xmlns:w="http://schemas.openxmlformats.org/wordprocessingml/2006/main" xmlns:w14="http://schemas.microsoft.com/office/word/2010/wordml" xmlns:w15="http://schemas.microsoft.com/office/word/2012/wordml" xmlns:w16cex="http://schemas.microsoft.com/office/word/2018/wordml/cex" xmlns:w16cid="http://schemas.microsoft.com/office/word/2016/wordml/cid" xmlns:w16="http://schemas.microsoft.com/office/word/2018/wordml" xmlns:w16sdtdh="http://schemas.microsoft.com/office/word/2020/wordml/sdtdatahash" xmlns:w16se="http://schemas.microsoft.com/office/word/2015/wordml/symex" xmlns:wpg="http://schemas.microsoft.com/office/word/2010/wordprocessingGroup" xmlns:wpi="http://schemas.microsoft.com/office/word/2010/wordprocessingInk" xmlns:wne="http://schemas.microsoft.com/office/word/2006/wordml" xmlns:wps="http://schemas.microsoft.com/office/word/2010/wordprocessingShape" mc:Ignorable="w14 w15 w16se w16cid w16 w16cex w16sdtdh wp14">
+<w:endnotes xmlns:wpc="http://schemas.microsoft.com/office/word/2010/wordprocessingCanvas" xmlns:cx="http://schemas.microsoft.com/office/drawing/2014/chartex" xmlns:cx1="http://schemas.microsoft.com/office/drawing/2015/9/8/chartex" xmlns:cx2="http://schemas.microsoft.com/office/drawing/2015/10/21/chartex" xmlns:cx3="http://schemas.microsoft.com/office/drawing/2016/5/9/chartex" xmlns:cx4="http://schemas.microsoft.com/office/drawing/2016/5/10/chartex" xmlns:cx5="http://schemas.microsoft.com/office/drawing/2016/5/11/chartex" xmlns:cx6="http://schemas.microsoft.com/office/drawing/2016/5/12/chartex" xmlns:cx7="http://schemas.microsoft.com/office/drawing/2016/5/13/chartex" xmlns:cx8="http://schemas.microsoft.com/office/drawing/2016/5/14/chartex" xmlns:mc="http://schemas.openxmlformats.org/markup-compatibility/2006" xmlns:aink="http://schemas.microsoft.com/office/drawing/2016/ink" xmlns:am3d="http://schemas.microsoft.com/office/drawing/2017/model3d" xmlns:o="urn:schemas-microsoft-com:office:office" xmlns:r="http://schemas.openxmlformats.org/officeDocument/2006/relationships" xmlns:m="http://schemas.openxmlformats.org/officeDocument/2006/math" xmlns:v="urn:schemas-microsoft-com:vml" xmlns:wp14="http://schemas.microsoft.com/office/word/2010/wordprocessingDrawing" xmlns:wp="http://schemas.openxmlformats.org/drawingml/2006/wordprocessingDrawing" xmlns:w10="urn:schemas-microsoft-com:office:word" xmlns:w="http://schemas.openxmlformats.org/wordprocessingml/2006/main" xmlns:w14="http://schemas.microsoft.com/office/word/2010/wordml" xmlns:w15="http://schemas.microsoft.com/office/word/2012/wordml" xmlns:w16cex="http://schemas.microsoft.com/office/word/2018/wordml/cex" xmlns:w16cid="http://schemas.microsoft.com/office/word/2016/wordml/cid" xmlns:w16="http://schemas.microsoft.com/office/word/2018/wordml" xmlns:w16se="http://schemas.microsoft.com/office/word/2015/wordml/symex" xmlns:wpg="http://schemas.microsoft.com/office/word/2010/wordprocessingGroup" xmlns:wpi="http://schemas.microsoft.com/office/word/2010/wordprocessingInk" xmlns:wne="http://schemas.microsoft.com/office/word/2006/wordml" xmlns:wps="http://schemas.microsoft.com/office/word/2010/wordprocessingShape" mc:Ignorable="w14 w15 w16se w16cid w16 w16cex wp14">
   <w:endnote w:type="separator" w:id="-1">
     <w:p>
       <w:r>
@@ -2515,7 +5139,7 @@
 </file>
 
 <file path=word/footer1.xml><?xml version="1.0" encoding="utf-8"?>
-<w:ftr xmlns:wpc="http://schemas.microsoft.com/office/word/2010/wordprocessingCanvas" xmlns:cx="http://schemas.microsoft.com/office/drawing/2014/chartex" xmlns:cx1="http://schemas.microsoft.com/office/drawing/2015/9/8/chartex" xmlns:cx2="http://schemas.microsoft.com/office/drawing/2015/10/21/chartex" xmlns:cx3="http://schemas.microsoft.com/office/drawing/2016/5/9/chartex" xmlns:cx4="http://schemas.microsoft.com/office/drawing/2016/5/10/chartex" xmlns:cx5="http://schemas.microsoft.com/office/drawing/2016/5/11/chartex" xmlns:cx6="http://schemas.microsoft.com/office/drawing/2016/5/12/chartex" xmlns:cx7="http://schemas.microsoft.com/office/drawing/2016/5/13/chartex" xmlns:cx8="http://schemas.microsoft.com/office/drawing/2016/5/14/chartex" xmlns:mc="http://schemas.openxmlformats.org/markup-compatibility/2006" xmlns:aink="http://schemas.microsoft.com/office/drawing/2016/ink" xmlns:am3d="http://schemas.microsoft.com/office/drawing/2017/model3d" xmlns:o="urn:schemas-microsoft-com:office:office" xmlns:oel="http://schemas.microsoft.com/office/2019/extlst" xmlns:r="http://schemas.openxmlformats.org/officeDocument/2006/relationships" xmlns:m="http://schemas.openxmlformats.org/officeDocument/2006/math" xmlns:v="urn:schemas-microsoft-com:vml" xmlns:wp14="http://schemas.microsoft.com/office/word/2010/wordprocessingDrawing" xmlns:wp="http://schemas.openxmlformats.org/drawingml/2006/wordprocessingDrawing" xmlns:w10="urn:schemas-microsoft-com:office:word" xmlns:w="http://schemas.openxmlformats.org/wordprocessingml/2006/main" xmlns:w14="http://schemas.microsoft.com/office/word/2010/wordml" xmlns:w15="http://schemas.microsoft.com/office/word/2012/wordml" xmlns:w16cex="http://schemas.microsoft.com/office/word/2018/wordml/cex" xmlns:w16cid="http://schemas.microsoft.com/office/word/2016/wordml/cid" xmlns:w16="http://schemas.microsoft.com/office/word/2018/wordml" xmlns:w16sdtdh="http://schemas.microsoft.com/office/word/2020/wordml/sdtdatahash" xmlns:w16se="http://schemas.microsoft.com/office/word/2015/wordml/symex" xmlns:wpg="http://schemas.microsoft.com/office/word/2010/wordprocessingGroup" xmlns:wpi="http://schemas.microsoft.com/office/word/2010/wordprocessingInk" xmlns:wne="http://schemas.microsoft.com/office/word/2006/wordml" xmlns:wps="http://schemas.microsoft.com/office/word/2010/wordprocessingShape" mc:Ignorable="w14 w15 w16se w16cid w16 w16cex w16sdtdh wp14">
+<w:ftr xmlns:wpc="http://schemas.microsoft.com/office/word/2010/wordprocessingCanvas" xmlns:cx="http://schemas.microsoft.com/office/drawing/2014/chartex" xmlns:cx1="http://schemas.microsoft.com/office/drawing/2015/9/8/chartex" xmlns:cx2="http://schemas.microsoft.com/office/drawing/2015/10/21/chartex" xmlns:cx3="http://schemas.microsoft.com/office/drawing/2016/5/9/chartex" xmlns:cx4="http://schemas.microsoft.com/office/drawing/2016/5/10/chartex" xmlns:cx5="http://schemas.microsoft.com/office/drawing/2016/5/11/chartex" xmlns:cx6="http://schemas.microsoft.com/office/drawing/2016/5/12/chartex" xmlns:cx7="http://schemas.microsoft.com/office/drawing/2016/5/13/chartex" xmlns:cx8="http://schemas.microsoft.com/office/drawing/2016/5/14/chartex" xmlns:mc="http://schemas.openxmlformats.org/markup-compatibility/2006" xmlns:aink="http://schemas.microsoft.com/office/drawing/2016/ink" xmlns:am3d="http://schemas.microsoft.com/office/drawing/2017/model3d" xmlns:o="urn:schemas-microsoft-com:office:office" xmlns:r="http://schemas.openxmlformats.org/officeDocument/2006/relationships" xmlns:m="http://schemas.openxmlformats.org/officeDocument/2006/math" xmlns:v="urn:schemas-microsoft-com:vml" xmlns:wp14="http://schemas.microsoft.com/office/word/2010/wordprocessingDrawing" xmlns:wp="http://schemas.openxmlformats.org/drawingml/2006/wordprocessingDrawing" xmlns:w10="urn:schemas-microsoft-com:office:word" xmlns:w="http://schemas.openxmlformats.org/wordprocessingml/2006/main" xmlns:w14="http://schemas.microsoft.com/office/word/2010/wordml" xmlns:w15="http://schemas.microsoft.com/office/word/2012/wordml" xmlns:w16cex="http://schemas.microsoft.com/office/word/2018/wordml/cex" xmlns:w16cid="http://schemas.microsoft.com/office/word/2016/wordml/cid" xmlns:w16="http://schemas.microsoft.com/office/word/2018/wordml" xmlns:w16se="http://schemas.microsoft.com/office/word/2015/wordml/symex" xmlns:wpg="http://schemas.microsoft.com/office/word/2010/wordprocessingGroup" xmlns:wpi="http://schemas.microsoft.com/office/word/2010/wordprocessingInk" xmlns:wne="http://schemas.microsoft.com/office/word/2006/wordml" xmlns:wps="http://schemas.microsoft.com/office/word/2010/wordprocessingShape" mc:Ignorable="w14 w15 w16se w16cid w16 w16cex wp14">
   <w:p>
     <w:pPr>
       <w:pStyle w:val="Footer"/>
@@ -2552,7 +5176,7 @@
 </file>
 
 <file path=word/footnotes.xml><?xml version="1.0" encoding="utf-8"?>
-<w:footnotes xmlns:wpc="http://schemas.microsoft.com/office/word/2010/wordprocessingCanvas" xmlns:cx="http://schemas.microsoft.com/office/drawing/2014/chartex" xmlns:cx1="http://schemas.microsoft.com/office/drawing/2015/9/8/chartex" xmlns:cx2="http://schemas.microsoft.com/office/drawing/2015/10/21/chartex" xmlns:cx3="http://schemas.microsoft.com/office/drawing/2016/5/9/chartex" xmlns:cx4="http://schemas.microsoft.com/office/drawing/2016/5/10/chartex" xmlns:cx5="http://schemas.microsoft.com/office/drawing/2016/5/11/chartex" xmlns:cx6="http://schemas.microsoft.com/office/drawing/2016/5/12/chartex" xmlns:cx7="http://schemas.microsoft.com/office/drawing/2016/5/13/chartex" xmlns:cx8="http://schemas.microsoft.com/office/drawing/2016/5/14/chartex" xmlns:mc="http://schemas.openxmlformats.org/markup-compatibility/2006" xmlns:aink="http://schemas.microsoft.com/office/drawing/2016/ink" xmlns:am3d="http://schemas.microsoft.com/office/drawing/2017/model3d" xmlns:o="urn:schemas-microsoft-com:office:office" xmlns:oel="http://schemas.microsoft.com/office/2019/extlst" xmlns:r="http://schemas.openxmlformats.org/officeDocument/2006/relationships" xmlns:m="http://schemas.openxmlformats.org/officeDocument/2006/math" xmlns:v="urn:schemas-microsoft-com:vml" xmlns:wp14="http://schemas.microsoft.com/office/word/2010/wordprocessingDrawing" xmlns:wp="http://schemas.openxmlformats.org/drawingml/2006/wordprocessingDrawing" xmlns:w10="urn:schemas-microsoft-com:office:word" xmlns:w="http://schemas.openxmlformats.org/wordprocessingml/2006/main" xmlns:w14="http://schemas.microsoft.com/office/word/2010/wordml" xmlns:w15="http://schemas.microsoft.com/office/word/2012/wordml" xmlns:w16cex="http://schemas.microsoft.com/office/word/2018/wordml/cex" xmlns:w16cid="http://schemas.microsoft.com/office/word/2016/wordml/cid" xmlns:w16="http://schemas.microsoft.com/office/word/2018/wordml" xmlns:w16sdtdh="http://schemas.microsoft.com/office/word/2020/wordml/sdtdatahash" xmlns:w16se="http://schemas.microsoft.com/office/word/2015/wordml/symex" xmlns:wpg="http://schemas.microsoft.com/office/word/2010/wordprocessingGroup" xmlns:wpi="http://schemas.microsoft.com/office/word/2010/wordprocessingInk" xmlns:wne="http://schemas.microsoft.com/office/word/2006/wordml" xmlns:wps="http://schemas.microsoft.com/office/word/2010/wordprocessingShape" mc:Ignorable="w14 w15 w16se w16cid w16 w16cex w16sdtdh wp14">
+<w:footnotes xmlns:wpc="http://schemas.microsoft.com/office/word/2010/wordprocessingCanvas" xmlns:cx="http://schemas.microsoft.com/office/drawing/2014/chartex" xmlns:cx1="http://schemas.microsoft.com/office/drawing/2015/9/8/chartex" xmlns:cx2="http://schemas.microsoft.com/office/drawing/2015/10/21/chartex" xmlns:cx3="http://schemas.microsoft.com/office/drawing/2016/5/9/chartex" xmlns:cx4="http://schemas.microsoft.com/office/drawing/2016/5/10/chartex" xmlns:cx5="http://schemas.microsoft.com/office/drawing/2016/5/11/chartex" xmlns:cx6="http://schemas.microsoft.com/office/drawing/2016/5/12/chartex" xmlns:cx7="http://schemas.microsoft.com/office/drawing/2016/5/13/chartex" xmlns:cx8="http://schemas.microsoft.com/office/drawing/2016/5/14/chartex" xmlns:mc="http://schemas.openxmlformats.org/markup-compatibility/2006" xmlns:aink="http://schemas.microsoft.com/office/drawing/2016/ink" xmlns:am3d="http://schemas.microsoft.com/office/drawing/2017/model3d" xmlns:o="urn:schemas-microsoft-com:office:office" xmlns:r="http://schemas.openxmlformats.org/officeDocument/2006/relationships" xmlns:m="http://schemas.openxmlformats.org/officeDocument/2006/math" xmlns:v="urn:schemas-microsoft-com:vml" xmlns:wp14="http://schemas.microsoft.com/office/word/2010/wordprocessingDrawing" xmlns:wp="http://schemas.openxmlformats.org/drawingml/2006/wordprocessingDrawing" xmlns:w10="urn:schemas-microsoft-com:office:word" xmlns:w="http://schemas.openxmlformats.org/wordprocessingml/2006/main" xmlns:w14="http://schemas.microsoft.com/office/word/2010/wordml" xmlns:w15="http://schemas.microsoft.com/office/word/2012/wordml" xmlns:w16cex="http://schemas.microsoft.com/office/word/2018/wordml/cex" xmlns:w16cid="http://schemas.microsoft.com/office/word/2016/wordml/cid" xmlns:w16="http://schemas.microsoft.com/office/word/2018/wordml" xmlns:w16se="http://schemas.microsoft.com/office/word/2015/wordml/symex" xmlns:wpg="http://schemas.microsoft.com/office/word/2010/wordprocessingGroup" xmlns:wpi="http://schemas.microsoft.com/office/word/2010/wordprocessingInk" xmlns:wne="http://schemas.microsoft.com/office/word/2006/wordml" xmlns:wps="http://schemas.microsoft.com/office/word/2010/wordprocessingShape" mc:Ignorable="w14 w15 w16se w16cid w16 w16cex wp14">
   <w:footnote w:type="separator" w:id="-1">
     <w:p>
       <w:r>
@@ -2729,7 +5353,7 @@
 </file>
 
 <file path=word/numbering.xml><?xml version="1.0" encoding="utf-8"?>
-<w:numbering xmlns:wpc="http://schemas.microsoft.com/office/word/2010/wordprocessingCanvas" xmlns:cx="http://schemas.microsoft.com/office/drawing/2014/chartex" xmlns:cx1="http://schemas.microsoft.com/office/drawing/2015/9/8/chartex" xmlns:cx2="http://schemas.microsoft.com/office/drawing/2015/10/21/chartex" xmlns:cx3="http://schemas.microsoft.com/office/drawing/2016/5/9/chartex" xmlns:cx4="http://schemas.microsoft.com/office/drawing/2016/5/10/chartex" xmlns:cx5="http://schemas.microsoft.com/office/drawing/2016/5/11/chartex" xmlns:cx6="http://schemas.microsoft.com/office/drawing/2016/5/12/chartex" xmlns:cx7="http://schemas.microsoft.com/office/drawing/2016/5/13/chartex" xmlns:cx8="http://schemas.microsoft.com/office/drawing/2016/5/14/chartex" xmlns:mc="http://schemas.openxmlformats.org/markup-compatibility/2006" xmlns:aink="http://schemas.microsoft.com/office/drawing/2016/ink" xmlns:am3d="http://schemas.microsoft.com/office/drawing/2017/model3d" xmlns:o="urn:schemas-microsoft-com:office:office" xmlns:oel="http://schemas.microsoft.com/office/2019/extlst" xmlns:r="http://schemas.openxmlformats.org/officeDocument/2006/relationships" xmlns:m="http://schemas.openxmlformats.org/officeDocument/2006/math" xmlns:v="urn:schemas-microsoft-com:vml" xmlns:wp14="http://schemas.microsoft.com/office/word/2010/wordprocessingDrawing" xmlns:wp="http://schemas.openxmlformats.org/drawingml/2006/wordprocessingDrawing" xmlns:w10="urn:schemas-microsoft-com:office:word" xmlns:w="http://schemas.openxmlformats.org/wordprocessingml/2006/main" xmlns:w14="http://schemas.microsoft.com/office/word/2010/wordml" xmlns:w15="http://schemas.microsoft.com/office/word/2012/wordml" xmlns:w16cex="http://schemas.microsoft.com/office/word/2018/wordml/cex" xmlns:w16cid="http://schemas.microsoft.com/office/word/2016/wordml/cid" xmlns:w16="http://schemas.microsoft.com/office/word/2018/wordml" xmlns:w16sdtdh="http://schemas.microsoft.com/office/word/2020/wordml/sdtdatahash" xmlns:w16se="http://schemas.microsoft.com/office/word/2015/wordml/symex" xmlns:wpg="http://schemas.microsoft.com/office/word/2010/wordprocessingGroup" xmlns:wpi="http://schemas.microsoft.com/office/word/2010/wordprocessingInk" xmlns:wne="http://schemas.microsoft.com/office/word/2006/wordml" xmlns:wps="http://schemas.microsoft.com/office/word/2010/wordprocessingShape" mc:Ignorable="w14 w15 w16se w16cid w16 w16cex w16sdtdh wp14">
+<w:numbering xmlns:wpc="http://schemas.microsoft.com/office/word/2010/wordprocessingCanvas" xmlns:cx="http://schemas.microsoft.com/office/drawing/2014/chartex" xmlns:cx1="http://schemas.microsoft.com/office/drawing/2015/9/8/chartex" xmlns:cx2="http://schemas.microsoft.com/office/drawing/2015/10/21/chartex" xmlns:cx3="http://schemas.microsoft.com/office/drawing/2016/5/9/chartex" xmlns:cx4="http://schemas.microsoft.com/office/drawing/2016/5/10/chartex" xmlns:cx5="http://schemas.microsoft.com/office/drawing/2016/5/11/chartex" xmlns:cx6="http://schemas.microsoft.com/office/drawing/2016/5/12/chartex" xmlns:cx7="http://schemas.microsoft.com/office/drawing/2016/5/13/chartex" xmlns:cx8="http://schemas.microsoft.com/office/drawing/2016/5/14/chartex" xmlns:mc="http://schemas.openxmlformats.org/markup-compatibility/2006" xmlns:aink="http://schemas.microsoft.com/office/drawing/2016/ink" xmlns:am3d="http://schemas.microsoft.com/office/drawing/2017/model3d" xmlns:o="urn:schemas-microsoft-com:office:office" xmlns:r="http://schemas.openxmlformats.org/officeDocument/2006/relationships" xmlns:m="http://schemas.openxmlformats.org/officeDocument/2006/math" xmlns:v="urn:schemas-microsoft-com:vml" xmlns:wp14="http://schemas.microsoft.com/office/word/2010/wordprocessingDrawing" xmlns:wp="http://schemas.openxmlformats.org/drawingml/2006/wordprocessingDrawing" xmlns:w10="urn:schemas-microsoft-com:office:word" xmlns:w="http://schemas.openxmlformats.org/wordprocessingml/2006/main" xmlns:w14="http://schemas.microsoft.com/office/word/2010/wordml" xmlns:w15="http://schemas.microsoft.com/office/word/2012/wordml" xmlns:w16cex="http://schemas.microsoft.com/office/word/2018/wordml/cex" xmlns:w16cid="http://schemas.microsoft.com/office/word/2016/wordml/cid" xmlns:w16="http://schemas.microsoft.com/office/word/2018/wordml" xmlns:w16se="http://schemas.microsoft.com/office/word/2015/wordml/symex" xmlns:wpg="http://schemas.microsoft.com/office/word/2010/wordprocessingGroup" xmlns:wpi="http://schemas.microsoft.com/office/word/2010/wordprocessingInk" xmlns:wne="http://schemas.microsoft.com/office/word/2006/wordml" xmlns:wps="http://schemas.microsoft.com/office/word/2010/wordprocessingShape" mc:Ignorable="w14 w15 w16se w16cid w16 w16cex wp14">
   <w:abstractNum w:abstractNumId="0" w15:restartNumberingAfterBreak="0">
     <w:nsid w:val="FFFFFFFB"/>
     <w:multiLevelType w:val="multilevel"/>
@@ -2829,17 +5453,17 @@
       </w:rPr>
     </w:lvl>
   </w:abstractNum>
-  <w:num w:numId="1" w16cid:durableId="1164249368">
+  <w:num w:numId="1">
     <w:abstractNumId w:val="0"/>
   </w:num>
-  <w:num w:numId="2" w16cid:durableId="258956048">
+  <w:num w:numId="2">
     <w:abstractNumId w:val="1"/>
   </w:num>
 </w:numbering>
 </file>
 
 <file path=word/styles.xml><?xml version="1.0" encoding="utf-8"?>
-<w:styles xmlns:mc="http://schemas.openxmlformats.org/markup-compatibility/2006" xmlns:r="http://schemas.openxmlformats.org/officeDocument/2006/relationships" xmlns:w="http://schemas.openxmlformats.org/wordprocessingml/2006/main" xmlns:w14="http://schemas.microsoft.com/office/word/2010/wordml" xmlns:w15="http://schemas.microsoft.com/office/word/2012/wordml" xmlns:w16cex="http://schemas.microsoft.com/office/word/2018/wordml/cex" xmlns:w16cid="http://schemas.microsoft.com/office/word/2016/wordml/cid" xmlns:w16="http://schemas.microsoft.com/office/word/2018/wordml" xmlns:w16sdtdh="http://schemas.microsoft.com/office/word/2020/wordml/sdtdatahash" xmlns:w16se="http://schemas.microsoft.com/office/word/2015/wordml/symex" mc:Ignorable="w14 w15 w16se w16cid w16 w16cex w16sdtdh">
+<w:styles xmlns:mc="http://schemas.openxmlformats.org/markup-compatibility/2006" xmlns:r="http://schemas.openxmlformats.org/officeDocument/2006/relationships" xmlns:w="http://schemas.openxmlformats.org/wordprocessingml/2006/main" xmlns:w14="http://schemas.microsoft.com/office/word/2010/wordml" xmlns:w15="http://schemas.microsoft.com/office/word/2012/wordml" xmlns:w16cex="http://schemas.microsoft.com/office/word/2018/wordml/cex" xmlns:w16cid="http://schemas.microsoft.com/office/word/2016/wordml/cid" xmlns:w16="http://schemas.microsoft.com/office/word/2018/wordml" xmlns:w16se="http://schemas.microsoft.com/office/word/2015/wordml/symex" mc:Ignorable="w14 w15 w16se w16cid w16 w16cex">
   <w:docDefaults>
     <w:rPrDefault>
       <w:rPr>

</xml_diff>